<commit_message>
Add new authentication topic notes, modify ejs, nodejs, and rest
</commit_message>
<xml_diff>
--- a/Notes - EJS.docx
+++ b/Notes - EJS.docx
@@ -385,6 +385,7 @@
                 <w:szCs w:val="20"/>
               </w:rPr>
             </w:pPr>
+            <w:proofErr w:type="spellStart"/>
             <w:r>
               <w:rPr>
                 <w:rFonts w:ascii="Courier New" w:hAnsi="Courier New" w:cs="Courier New"/>
@@ -393,6 +394,7 @@
               </w:rPr>
               <w:t>NodeJS</w:t>
             </w:r>
+            <w:proofErr w:type="spellEnd"/>
           </w:p>
         </w:tc>
         <w:tc>
@@ -530,6 +532,7 @@
                 <w:szCs w:val="20"/>
               </w:rPr>
             </w:pPr>
+            <w:proofErr w:type="spellStart"/>
             <w:r>
               <w:rPr>
                 <w:rFonts w:ascii="Courier New" w:hAnsi="Courier New" w:cs="Courier New"/>
@@ -538,6 +541,7 @@
               </w:rPr>
               <w:t>NodeJS</w:t>
             </w:r>
+            <w:proofErr w:type="spellEnd"/>
             <w:r>
               <w:rPr>
                 <w:rFonts w:ascii="Courier New" w:hAnsi="Courier New" w:cs="Courier New"/>
@@ -604,7 +608,25 @@
                 <w:sz w:val="20"/>
                 <w:szCs w:val="20"/>
               </w:rPr>
-              <w:t xml:space="preserve">Web framework written in JavaScript and hosted by NodeJS. </w:t>
+              <w:t xml:space="preserve">Web framework written in JavaScript and hosted by </w:t>
+            </w:r>
+            <w:proofErr w:type="spellStart"/>
+            <w:r>
+              <w:rPr>
+                <w:rFonts w:ascii="Courier New" w:hAnsi="Courier New" w:cs="Courier New"/>
+                <w:sz w:val="20"/>
+                <w:szCs w:val="20"/>
+              </w:rPr>
+              <w:t>NodeJS</w:t>
+            </w:r>
+            <w:proofErr w:type="spellEnd"/>
+            <w:r>
+              <w:rPr>
+                <w:rFonts w:ascii="Courier New" w:hAnsi="Courier New" w:cs="Courier New"/>
+                <w:sz w:val="20"/>
+                <w:szCs w:val="20"/>
+              </w:rPr>
+              <w:t xml:space="preserve">. </w:t>
             </w:r>
           </w:p>
           <w:p>
@@ -689,8 +711,18 @@
                 <w:sz w:val="20"/>
                 <w:szCs w:val="20"/>
               </w:rPr>
-              <w:t xml:space="preserve"> engine used by NodeJS</w:t>
+              <w:t xml:space="preserve"> engine used by </w:t>
             </w:r>
+            <w:proofErr w:type="spellStart"/>
+            <w:r>
+              <w:rPr>
+                <w:rFonts w:ascii="Courier New" w:hAnsi="Courier New" w:cs="Courier New"/>
+                <w:sz w:val="20"/>
+                <w:szCs w:val="20"/>
+              </w:rPr>
+              <w:t>NodeJS</w:t>
+            </w:r>
+            <w:proofErr w:type="spellEnd"/>
           </w:p>
           <w:p>
             <w:pPr>
@@ -756,6 +788,87 @@
               </w:rPr>
             </w:pPr>
           </w:p>
+          <w:p>
+            <w:pPr>
+              <w:rPr>
+                <w:rFonts w:ascii="Courier New" w:hAnsi="Courier New" w:cs="Courier New"/>
+                <w:sz w:val="20"/>
+                <w:szCs w:val="20"/>
+              </w:rPr>
+            </w:pPr>
+            <w:r>
+              <w:rPr>
+                <w:rFonts w:ascii="Courier New" w:hAnsi="Courier New" w:cs="Courier New"/>
+                <w:sz w:val="20"/>
+                <w:szCs w:val="20"/>
+              </w:rPr>
+              <w:t>A template engine enables you to use static template files in your application. At runtime, the template engine replaces variables in a template file with actual values, and transforms the template into an HTML file sent to the client. This approach makes it easier to design an HTML page.</w:t>
+            </w:r>
+          </w:p>
+          <w:p>
+            <w:pPr>
+              <w:rPr>
+                <w:rFonts w:ascii="Courier New" w:hAnsi="Courier New" w:cs="Courier New"/>
+                <w:sz w:val="20"/>
+                <w:szCs w:val="20"/>
+              </w:rPr>
+            </w:pPr>
+          </w:p>
+          <w:p>
+            <w:pPr>
+              <w:rPr>
+                <w:rFonts w:ascii="Courier New" w:hAnsi="Courier New" w:cs="Courier New"/>
+                <w:sz w:val="20"/>
+                <w:szCs w:val="20"/>
+              </w:rPr>
+            </w:pPr>
+            <w:r>
+              <w:rPr>
+                <w:rFonts w:ascii="Courier New" w:hAnsi="Courier New" w:cs="Courier New"/>
+                <w:sz w:val="20"/>
+                <w:szCs w:val="20"/>
+              </w:rPr>
+              <w:lastRenderedPageBreak/>
+              <w:t>Some popular template engines that work with Express are Pug, Mustache, and EJS.</w:t>
+            </w:r>
+          </w:p>
+          <w:p>
+            <w:pPr>
+              <w:rPr>
+                <w:rFonts w:ascii="Courier New" w:hAnsi="Courier New" w:cs="Courier New"/>
+                <w:sz w:val="20"/>
+                <w:szCs w:val="20"/>
+              </w:rPr>
+            </w:pPr>
+          </w:p>
+          <w:p>
+            <w:pPr>
+              <w:rPr>
+                <w:rFonts w:ascii="Courier New" w:hAnsi="Courier New" w:cs="Courier New"/>
+                <w:sz w:val="20"/>
+                <w:szCs w:val="20"/>
+              </w:rPr>
+            </w:pPr>
+            <w:hyperlink r:id="rId8" w:history="1">
+              <w:r>
+                <w:rPr>
+                  <w:rStyle w:val="Hyperlink"/>
+                  <w:rFonts w:ascii="Courier New" w:hAnsi="Courier New" w:cs="Courier New"/>
+                  <w:sz w:val="20"/>
+                  <w:szCs w:val="20"/>
+                </w:rPr>
+                <w:t>https://expressjs.com/en/guide/using-template-engines.html</w:t>
+              </w:r>
+            </w:hyperlink>
+            <w:r>
+              <w:rPr>
+                <w:rFonts w:ascii="Courier New" w:hAnsi="Courier New" w:cs="Courier New"/>
+                <w:sz w:val="20"/>
+                <w:szCs w:val="20"/>
+              </w:rPr>
+              <w:t xml:space="preserve"> </w:t>
+            </w:r>
+          </w:p>
         </w:tc>
       </w:tr>
     </w:tbl>
@@ -818,26 +931,6 @@
           <w:szCs w:val="20"/>
         </w:rPr>
       </w:pPr>
-    </w:p>
-    <w:p>
-      <w:pPr>
-        <w:spacing w:after="0" w:line="240" w:lineRule="auto"/>
-        <w:rPr>
-          <w:rFonts w:ascii="Courier New" w:hAnsi="Courier New" w:cs="Courier New"/>
-          <w:sz w:val="20"/>
-          <w:szCs w:val="20"/>
-        </w:rPr>
-      </w:pPr>
-    </w:p>
-    <w:p>
-      <w:pPr>
-        <w:spacing w:after="0" w:line="240" w:lineRule="auto"/>
-        <w:rPr>
-          <w:rFonts w:ascii="Courier New" w:hAnsi="Courier New" w:cs="Courier New"/>
-          <w:sz w:val="20"/>
-          <w:szCs w:val="20"/>
-        </w:rPr>
-      </w:pPr>
       <w:r>
         <w:rPr>
           <w:rFonts w:ascii="Courier New" w:hAnsi="Courier New" w:cs="Courier New"/>
@@ -845,7 +938,6 @@
           <w:sz w:val="20"/>
           <w:szCs w:val="20"/>
         </w:rPr>
-        <w:lastRenderedPageBreak/>
         <w:drawing>
           <wp:inline distT="0" distB="0" distL="0" distR="0" wp14:anchorId="764C576F" wp14:editId="0F29A8D8">
             <wp:extent cx="5943600" cy="4813300"/>
@@ -862,7 +954,7 @@
                     <pic:cNvPicPr/>
                   </pic:nvPicPr>
                   <pic:blipFill>
-                    <a:blip r:embed="rId8"/>
+                    <a:blip r:embed="rId9"/>
                     <a:stretch>
                       <a:fillRect/>
                     </a:stretch>
@@ -904,6 +996,17 @@
         <w:spacing w:after="0" w:line="240" w:lineRule="auto"/>
         <w:rPr>
           <w:rFonts w:ascii="Courier New" w:hAnsi="Courier New" w:cs="Courier New"/>
+          <w:b/>
+          <w:sz w:val="20"/>
+          <w:szCs w:val="20"/>
+        </w:rPr>
+      </w:pPr>
+    </w:p>
+    <w:p>
+      <w:pPr>
+        <w:spacing w:after="0" w:line="240" w:lineRule="auto"/>
+        <w:rPr>
+          <w:rFonts w:ascii="Courier New" w:hAnsi="Courier New" w:cs="Courier New"/>
           <w:sz w:val="20"/>
           <w:szCs w:val="20"/>
         </w:rPr>
@@ -938,7 +1041,25 @@
           <w:sz w:val="20"/>
           <w:szCs w:val="20"/>
         </w:rPr>
-        <w:t xml:space="preserve">Install ejs package manager: </w:t>
+        <w:t xml:space="preserve">Install </w:t>
+      </w:r>
+      <w:proofErr w:type="spellStart"/>
+      <w:r>
+        <w:rPr>
+          <w:rFonts w:ascii="Courier New" w:hAnsi="Courier New" w:cs="Courier New"/>
+          <w:sz w:val="20"/>
+          <w:szCs w:val="20"/>
+        </w:rPr>
+        <w:t>ejs</w:t>
+      </w:r>
+      <w:proofErr w:type="spellEnd"/>
+      <w:r>
+        <w:rPr>
+          <w:rFonts w:ascii="Courier New" w:hAnsi="Courier New" w:cs="Courier New"/>
+          <w:sz w:val="20"/>
+          <w:szCs w:val="20"/>
+        </w:rPr>
+        <w:t xml:space="preserve"> package manager: </w:t>
       </w:r>
       <w:r>
         <w:rPr>
@@ -966,8 +1087,41 @@
           <w:sz w:val="20"/>
           <w:szCs w:val="20"/>
         </w:rPr>
-        <w:t>npm install ejs</w:t>
-      </w:r>
+        <w:t xml:space="preserve">$ </w:t>
+      </w:r>
+      <w:proofErr w:type="spellStart"/>
+      <w:proofErr w:type="gramStart"/>
+      <w:r>
+        <w:rPr>
+          <w:rFonts w:ascii="Courier New" w:hAnsi="Courier New" w:cs="Courier New"/>
+          <w:b/>
+          <w:sz w:val="20"/>
+          <w:szCs w:val="20"/>
+        </w:rPr>
+        <w:t>npm</w:t>
+      </w:r>
+      <w:proofErr w:type="spellEnd"/>
+      <w:proofErr w:type="gramEnd"/>
+      <w:r>
+        <w:rPr>
+          <w:rFonts w:ascii="Courier New" w:hAnsi="Courier New" w:cs="Courier New"/>
+          <w:b/>
+          <w:sz w:val="20"/>
+          <w:szCs w:val="20"/>
+        </w:rPr>
+        <w:t xml:space="preserve"> install </w:t>
+      </w:r>
+      <w:proofErr w:type="spellStart"/>
+      <w:r>
+        <w:rPr>
+          <w:rFonts w:ascii="Courier New" w:hAnsi="Courier New" w:cs="Courier New"/>
+          <w:b/>
+          <w:sz w:val="20"/>
+          <w:szCs w:val="20"/>
+        </w:rPr>
+        <w:t>ejs</w:t>
+      </w:r>
+      <w:proofErr w:type="spellEnd"/>
     </w:p>
     <w:p>
       <w:pPr>
@@ -997,7 +1151,25 @@
           <w:sz w:val="20"/>
           <w:szCs w:val="20"/>
         </w:rPr>
-        <w:t>named “views”. This folder will contain your .ejs pages.</w:t>
+        <w:t>named “views”. This folder will contain your .</w:t>
+      </w:r>
+      <w:proofErr w:type="spellStart"/>
+      <w:r>
+        <w:rPr>
+          <w:rFonts w:ascii="Courier New" w:hAnsi="Courier New" w:cs="Courier New"/>
+          <w:sz w:val="20"/>
+          <w:szCs w:val="20"/>
+        </w:rPr>
+        <w:t>ejs</w:t>
+      </w:r>
+      <w:proofErr w:type="spellEnd"/>
+      <w:r>
+        <w:rPr>
+          <w:rFonts w:ascii="Courier New" w:hAnsi="Courier New" w:cs="Courier New"/>
+          <w:sz w:val="20"/>
+          <w:szCs w:val="20"/>
+        </w:rPr>
+        <w:t xml:space="preserve"> pages.</w:t>
       </w:r>
     </w:p>
     <w:p>
@@ -1020,7 +1192,25 @@
           <w:sz w:val="20"/>
           <w:szCs w:val="20"/>
         </w:rPr>
-        <w:t xml:space="preserve">Create your .ejs file inside the “views” folder. </w:t>
+        <w:t>Create your .</w:t>
+      </w:r>
+      <w:proofErr w:type="spellStart"/>
+      <w:r>
+        <w:rPr>
+          <w:rFonts w:ascii="Courier New" w:hAnsi="Courier New" w:cs="Courier New"/>
+          <w:sz w:val="20"/>
+          <w:szCs w:val="20"/>
+        </w:rPr>
+        <w:t>ejs</w:t>
+      </w:r>
+      <w:proofErr w:type="spellEnd"/>
+      <w:r>
+        <w:rPr>
+          <w:rFonts w:ascii="Courier New" w:hAnsi="Courier New" w:cs="Courier New"/>
+          <w:sz w:val="20"/>
+          <w:szCs w:val="20"/>
+        </w:rPr>
+        <w:t xml:space="preserve"> file inside the “views” folder. </w:t>
       </w:r>
     </w:p>
     <w:p>
@@ -1043,252 +1233,487 @@
           <w:sz w:val="20"/>
           <w:szCs w:val="20"/>
         </w:rPr>
-        <w:t xml:space="preserve">In your .js file, add the following lines: </w:t>
-      </w:r>
-    </w:p>
-    <w:p>
-      <w:pPr>
-        <w:pStyle w:val="ListParagraph"/>
-        <w:spacing w:after="0" w:line="240" w:lineRule="auto"/>
-        <w:ind w:left="1440"/>
-        <w:rPr>
-          <w:rFonts w:ascii="Courier New" w:hAnsi="Courier New" w:cs="Courier New"/>
-          <w:b/>
-          <w:sz w:val="20"/>
-          <w:szCs w:val="20"/>
-        </w:rPr>
-      </w:pPr>
-      <w:r>
-        <w:rPr>
-          <w:rFonts w:ascii="Courier New" w:hAnsi="Courier New" w:cs="Courier New"/>
-          <w:b/>
-          <w:sz w:val="20"/>
-          <w:szCs w:val="20"/>
-        </w:rPr>
-        <w:t>app.set(“view engine”, “ejs”);</w:t>
-      </w:r>
-    </w:p>
-    <w:p>
-      <w:pPr>
-        <w:pStyle w:val="ListParagraph"/>
-        <w:spacing w:after="0" w:line="240" w:lineRule="auto"/>
-        <w:ind w:left="1440"/>
-        <w:rPr>
-          <w:rFonts w:ascii="Courier New" w:hAnsi="Courier New" w:cs="Courier New"/>
-          <w:b/>
-          <w:sz w:val="20"/>
-          <w:szCs w:val="20"/>
-        </w:rPr>
-      </w:pPr>
-    </w:p>
-    <w:p>
-      <w:pPr>
-        <w:pStyle w:val="ListParagraph"/>
-        <w:spacing w:after="0" w:line="240" w:lineRule="auto"/>
-        <w:ind w:left="1440"/>
-        <w:rPr>
-          <w:rFonts w:ascii="Courier New" w:hAnsi="Courier New" w:cs="Courier New"/>
-          <w:sz w:val="20"/>
-          <w:szCs w:val="20"/>
-        </w:rPr>
-      </w:pPr>
-      <w:r>
-        <w:rPr>
-          <w:rFonts w:ascii="Courier New" w:hAnsi="Courier New" w:cs="Courier New"/>
-          <w:sz w:val="20"/>
-          <w:szCs w:val="20"/>
-        </w:rPr>
-        <w:t>app.get(“/”, (req, res)=&gt;{</w:t>
-      </w:r>
-    </w:p>
-    <w:p>
-      <w:pPr>
-        <w:pStyle w:val="ListParagraph"/>
-        <w:spacing w:after="0" w:line="240" w:lineRule="auto"/>
-        <w:ind w:left="2160"/>
-        <w:rPr>
-          <w:rFonts w:ascii="Courier New" w:hAnsi="Courier New" w:cs="Courier New"/>
-          <w:b/>
-          <w:sz w:val="20"/>
-          <w:szCs w:val="20"/>
-        </w:rPr>
-      </w:pPr>
-      <w:r>
-        <w:rPr>
-          <w:rFonts w:ascii="Courier New" w:hAnsi="Courier New" w:cs="Courier New"/>
-          <w:b/>
-          <w:sz w:val="20"/>
-          <w:szCs w:val="20"/>
-        </w:rPr>
-        <w:t>res.render(“&lt;</w:t>
-      </w:r>
-      <w:r>
-        <w:rPr>
-          <w:rFonts w:ascii="Courier New" w:hAnsi="Courier New" w:cs="Courier New"/>
-          <w:i/>
-          <w:sz w:val="20"/>
-          <w:szCs w:val="20"/>
-        </w:rPr>
-        <w:t>ejs file</w:t>
-      </w:r>
-      <w:r>
-        <w:rPr>
-          <w:rFonts w:ascii="Courier New" w:hAnsi="Courier New" w:cs="Courier New"/>
-          <w:b/>
-          <w:sz w:val="20"/>
-          <w:szCs w:val="20"/>
-        </w:rPr>
-        <w:t xml:space="preserve">&gt;”, </w:t>
-      </w:r>
-    </w:p>
-    <w:p>
-      <w:pPr>
-        <w:pStyle w:val="ListParagraph"/>
-        <w:spacing w:after="0" w:line="240" w:lineRule="auto"/>
-        <w:ind w:left="2160"/>
-        <w:rPr>
-          <w:rFonts w:ascii="Courier New" w:hAnsi="Courier New" w:cs="Courier New"/>
-          <w:b/>
-          <w:sz w:val="20"/>
-          <w:szCs w:val="20"/>
-        </w:rPr>
-      </w:pPr>
-      <w:r>
-        <w:rPr>
-          <w:rFonts w:ascii="Courier New" w:hAnsi="Courier New" w:cs="Courier New"/>
-          <w:b/>
-          <w:sz w:val="20"/>
-          <w:szCs w:val="20"/>
-        </w:rPr>
-        <w:t>{</w:t>
-      </w:r>
-    </w:p>
-    <w:p>
-      <w:pPr>
-        <w:pStyle w:val="ListParagraph"/>
-        <w:spacing w:after="0" w:line="240" w:lineRule="auto"/>
-        <w:ind w:left="2160" w:firstLine="720"/>
-        <w:rPr>
-          <w:rFonts w:ascii="Courier New" w:hAnsi="Courier New" w:cs="Courier New"/>
-          <w:b/>
-          <w:sz w:val="20"/>
-          <w:szCs w:val="20"/>
-        </w:rPr>
-      </w:pPr>
-      <w:r>
-        <w:rPr>
-          <w:rFonts w:ascii="Courier New" w:hAnsi="Courier New" w:cs="Courier New"/>
-          <w:b/>
-          <w:sz w:val="20"/>
-          <w:szCs w:val="20"/>
-        </w:rPr>
-        <w:t>&lt;</w:t>
-      </w:r>
-      <w:r>
-        <w:rPr>
-          <w:rFonts w:ascii="Courier New" w:hAnsi="Courier New" w:cs="Courier New"/>
-          <w:i/>
-          <w:sz w:val="20"/>
-          <w:szCs w:val="20"/>
-        </w:rPr>
-        <w:t>variable name in ejs</w:t>
-      </w:r>
-      <w:r>
-        <w:rPr>
-          <w:rFonts w:ascii="Courier New" w:hAnsi="Courier New" w:cs="Courier New"/>
-          <w:b/>
-          <w:sz w:val="20"/>
-          <w:szCs w:val="20"/>
-        </w:rPr>
-        <w:t>&gt;</w:t>
-      </w:r>
-      <w:r>
-        <w:rPr>
-          <w:rFonts w:ascii="Courier New" w:hAnsi="Courier New" w:cs="Courier New"/>
-          <w:b/>
-          <w:sz w:val="20"/>
-          <w:szCs w:val="20"/>
-        </w:rPr>
-        <w:t xml:space="preserve">, </w:t>
-      </w:r>
-    </w:p>
-    <w:p>
-      <w:pPr>
-        <w:pStyle w:val="ListParagraph"/>
-        <w:spacing w:after="0" w:line="240" w:lineRule="auto"/>
-        <w:ind w:left="2160" w:firstLine="720"/>
-        <w:rPr>
-          <w:rFonts w:ascii="Courier New" w:hAnsi="Courier New" w:cs="Courier New"/>
-          <w:b/>
-          <w:sz w:val="20"/>
-          <w:szCs w:val="20"/>
-        </w:rPr>
-      </w:pPr>
-      <w:r>
-        <w:rPr>
-          <w:rFonts w:ascii="Courier New" w:hAnsi="Courier New" w:cs="Courier New"/>
-          <w:b/>
-          <w:sz w:val="20"/>
-          <w:szCs w:val="20"/>
-        </w:rPr>
-        <w:t>&lt;</w:t>
-      </w:r>
-      <w:r>
-        <w:rPr>
-          <w:rFonts w:ascii="Courier New" w:hAnsi="Courier New" w:cs="Courier New"/>
-          <w:i/>
-          <w:sz w:val="20"/>
-          <w:szCs w:val="20"/>
-        </w:rPr>
-        <w:t>value to be passed</w:t>
-      </w:r>
-      <w:r>
-        <w:rPr>
-          <w:rFonts w:ascii="Courier New" w:hAnsi="Courier New" w:cs="Courier New"/>
-          <w:b/>
-          <w:sz w:val="20"/>
-          <w:szCs w:val="20"/>
-        </w:rPr>
-        <w:t>&gt;</w:t>
-      </w:r>
-    </w:p>
-    <w:p>
-      <w:pPr>
-        <w:spacing w:after="0" w:line="240" w:lineRule="auto"/>
-        <w:ind w:left="1440" w:firstLine="720"/>
-        <w:rPr>
-          <w:rFonts w:ascii="Courier New" w:hAnsi="Courier New" w:cs="Courier New"/>
-          <w:b/>
-          <w:sz w:val="20"/>
-          <w:szCs w:val="20"/>
-        </w:rPr>
-      </w:pPr>
-      <w:r>
-        <w:rPr>
-          <w:rFonts w:ascii="Courier New" w:hAnsi="Courier New" w:cs="Courier New"/>
-          <w:b/>
-          <w:sz w:val="20"/>
-          <w:szCs w:val="20"/>
-        </w:rPr>
-        <w:t>});</w:t>
-      </w:r>
-    </w:p>
-    <w:p>
-      <w:pPr>
-        <w:pStyle w:val="ListParagraph"/>
-        <w:spacing w:after="0" w:line="240" w:lineRule="auto"/>
-        <w:ind w:left="1440"/>
-        <w:rPr>
-          <w:rFonts w:ascii="Courier New" w:hAnsi="Courier New" w:cs="Courier New"/>
-          <w:sz w:val="20"/>
-          <w:szCs w:val="20"/>
-        </w:rPr>
-      </w:pPr>
-      <w:r>
-        <w:rPr>
-          <w:rFonts w:ascii="Courier New" w:hAnsi="Courier New" w:cs="Courier New"/>
-          <w:sz w:val="20"/>
-          <w:szCs w:val="20"/>
+        <w:t>In your .</w:t>
+      </w:r>
+      <w:proofErr w:type="spellStart"/>
+      <w:r>
+        <w:rPr>
+          <w:rFonts w:ascii="Courier New" w:hAnsi="Courier New" w:cs="Courier New"/>
+          <w:sz w:val="20"/>
+          <w:szCs w:val="20"/>
+        </w:rPr>
+        <w:t>js</w:t>
+      </w:r>
+      <w:proofErr w:type="spellEnd"/>
+      <w:r>
+        <w:rPr>
+          <w:rFonts w:ascii="Courier New" w:hAnsi="Courier New" w:cs="Courier New"/>
+          <w:sz w:val="20"/>
+          <w:szCs w:val="20"/>
+        </w:rPr>
+        <w:t xml:space="preserve"> file, add the following lines: </w:t>
+      </w:r>
+    </w:p>
+    <w:p>
+      <w:pPr>
+        <w:pStyle w:val="NormalWeb"/>
+        <w:pBdr>
+          <w:top w:val="single" w:sz="6" w:space="2" w:color="888888"/>
+          <w:left w:val="single" w:sz="6" w:space="2" w:color="888888"/>
+          <w:bottom w:val="single" w:sz="6" w:space="2" w:color="888888"/>
+          <w:right w:val="single" w:sz="6" w:space="2" w:color="888888"/>
+        </w:pBdr>
+        <w:shd w:val="clear" w:color="auto" w:fill="2B2B2B"/>
+        <w:tabs>
+          <w:tab w:val="left" w:pos="916"/>
+          <w:tab w:val="left" w:pos="1832"/>
+          <w:tab w:val="left" w:pos="2748"/>
+          <w:tab w:val="left" w:pos="3664"/>
+          <w:tab w:val="left" w:pos="4580"/>
+          <w:tab w:val="left" w:pos="5496"/>
+          <w:tab w:val="left" w:pos="6412"/>
+          <w:tab w:val="left" w:pos="7328"/>
+          <w:tab w:val="left" w:pos="8244"/>
+          <w:tab w:val="left" w:pos="9160"/>
+          <w:tab w:val="left" w:pos="10076"/>
+          <w:tab w:val="left" w:pos="10992"/>
+          <w:tab w:val="left" w:pos="11908"/>
+          <w:tab w:val="left" w:pos="12824"/>
+          <w:tab w:val="left" w:pos="13740"/>
+          <w:tab w:val="left" w:pos="14656"/>
+        </w:tabs>
+        <w:spacing w:before="0" w:beforeAutospacing="0" w:after="0" w:afterAutospacing="0"/>
+        <w:divId w:val="302545401"/>
+        <w:rPr>
+          <w:rFonts w:ascii="Consolas" w:hAnsi="Consolas" w:cs="Courier New"/>
+          <w:color w:val="FFFFFF"/>
+          <w:sz w:val="17"/>
+          <w:szCs w:val="17"/>
+          <w:shd w:val="clear" w:color="auto" w:fill="262826"/>
+        </w:rPr>
+      </w:pPr>
+      <w:proofErr w:type="spellStart"/>
+      <w:proofErr w:type="gramStart"/>
+      <w:r>
+        <w:rPr>
+          <w:rFonts w:ascii="Consolas" w:hAnsi="Consolas" w:cs="Courier New"/>
+          <w:color w:val="FFFFFF"/>
+          <w:sz w:val="17"/>
+          <w:szCs w:val="17"/>
+          <w:shd w:val="clear" w:color="auto" w:fill="262826"/>
+        </w:rPr>
+        <w:t>app.</w:t>
+      </w:r>
+      <w:r>
+        <w:rPr>
+          <w:rFonts w:ascii="Consolas" w:hAnsi="Consolas" w:cs="Courier New"/>
+          <w:color w:val="DCC6E0"/>
+          <w:sz w:val="17"/>
+          <w:szCs w:val="17"/>
+          <w:shd w:val="clear" w:color="auto" w:fill="262826"/>
+        </w:rPr>
+        <w:t>set</w:t>
+      </w:r>
+      <w:proofErr w:type="spellEnd"/>
+      <w:r>
+        <w:rPr>
+          <w:rFonts w:ascii="Consolas" w:hAnsi="Consolas" w:cs="Courier New"/>
+          <w:color w:val="FFFFFF"/>
+          <w:sz w:val="17"/>
+          <w:szCs w:val="17"/>
+          <w:shd w:val="clear" w:color="auto" w:fill="262826"/>
+        </w:rPr>
+        <w:t>(</w:t>
+      </w:r>
+      <w:proofErr w:type="gramEnd"/>
+      <w:r>
+        <w:rPr>
+          <w:rFonts w:ascii="Consolas" w:hAnsi="Consolas" w:cs="Courier New"/>
+          <w:color w:val="FFFFFF"/>
+          <w:sz w:val="17"/>
+          <w:szCs w:val="17"/>
+          <w:shd w:val="clear" w:color="auto" w:fill="262826"/>
+        </w:rPr>
+        <w:t>“view engine”, “</w:t>
+      </w:r>
+      <w:proofErr w:type="spellStart"/>
+      <w:r>
+        <w:rPr>
+          <w:rFonts w:ascii="Consolas" w:hAnsi="Consolas" w:cs="Courier New"/>
+          <w:color w:val="FFFFFF"/>
+          <w:sz w:val="17"/>
+          <w:szCs w:val="17"/>
+          <w:shd w:val="clear" w:color="auto" w:fill="262826"/>
+        </w:rPr>
+        <w:t>ejs</w:t>
+      </w:r>
+      <w:proofErr w:type="spellEnd"/>
+      <w:r>
+        <w:rPr>
+          <w:rFonts w:ascii="Consolas" w:hAnsi="Consolas" w:cs="Courier New"/>
+          <w:color w:val="FFFFFF"/>
+          <w:sz w:val="17"/>
+          <w:szCs w:val="17"/>
+          <w:shd w:val="clear" w:color="auto" w:fill="262826"/>
+        </w:rPr>
+        <w:t>”);</w:t>
+      </w:r>
+      <w:r>
+        <w:rPr>
+          <w:rFonts w:ascii="Consolas" w:hAnsi="Consolas" w:cs="Courier New"/>
+          <w:color w:val="FFFFFF"/>
+          <w:sz w:val="17"/>
+          <w:szCs w:val="17"/>
+          <w:shd w:val="clear" w:color="auto" w:fill="262826"/>
+        </w:rPr>
+        <w:tab/>
+        <w:t>// setting the view engine to EJS.</w:t>
+      </w:r>
+    </w:p>
+    <w:p>
+      <w:pPr>
+        <w:pStyle w:val="NormalWeb"/>
+        <w:pBdr>
+          <w:top w:val="single" w:sz="6" w:space="2" w:color="888888"/>
+          <w:left w:val="single" w:sz="6" w:space="2" w:color="888888"/>
+          <w:bottom w:val="single" w:sz="6" w:space="2" w:color="888888"/>
+          <w:right w:val="single" w:sz="6" w:space="2" w:color="888888"/>
+        </w:pBdr>
+        <w:shd w:val="clear" w:color="auto" w:fill="2B2B2B"/>
+        <w:tabs>
+          <w:tab w:val="left" w:pos="916"/>
+          <w:tab w:val="left" w:pos="1832"/>
+          <w:tab w:val="left" w:pos="2748"/>
+          <w:tab w:val="left" w:pos="3664"/>
+          <w:tab w:val="left" w:pos="4580"/>
+          <w:tab w:val="left" w:pos="5496"/>
+          <w:tab w:val="left" w:pos="6412"/>
+          <w:tab w:val="left" w:pos="7328"/>
+          <w:tab w:val="left" w:pos="8244"/>
+          <w:tab w:val="left" w:pos="9160"/>
+          <w:tab w:val="left" w:pos="10076"/>
+          <w:tab w:val="left" w:pos="10992"/>
+          <w:tab w:val="left" w:pos="11908"/>
+          <w:tab w:val="left" w:pos="12824"/>
+          <w:tab w:val="left" w:pos="13740"/>
+          <w:tab w:val="left" w:pos="14656"/>
+        </w:tabs>
+        <w:spacing w:before="0" w:beforeAutospacing="0" w:after="0" w:afterAutospacing="0"/>
+        <w:divId w:val="302545401"/>
+        <w:rPr>
+          <w:rFonts w:ascii="Consolas" w:hAnsi="Consolas" w:cs="Courier New"/>
+          <w:color w:val="FFFFFF"/>
+          <w:sz w:val="17"/>
+          <w:szCs w:val="17"/>
+          <w:shd w:val="clear" w:color="auto" w:fill="262826"/>
+        </w:rPr>
+      </w:pPr>
+      <w:r>
+        <w:rPr>
+          <w:rFonts w:ascii="Consolas" w:hAnsi="Consolas" w:cs="Courier New"/>
+          <w:color w:val="FFFFFF"/>
+          <w:sz w:val="17"/>
+          <w:szCs w:val="17"/>
+          <w:shd w:val="clear" w:color="auto" w:fill="262826"/>
+        </w:rPr>
+        <w:t> </w:t>
+      </w:r>
+    </w:p>
+    <w:p>
+      <w:pPr>
+        <w:pStyle w:val="NormalWeb"/>
+        <w:pBdr>
+          <w:top w:val="single" w:sz="6" w:space="2" w:color="888888"/>
+          <w:left w:val="single" w:sz="6" w:space="2" w:color="888888"/>
+          <w:bottom w:val="single" w:sz="6" w:space="2" w:color="888888"/>
+          <w:right w:val="single" w:sz="6" w:space="2" w:color="888888"/>
+        </w:pBdr>
+        <w:shd w:val="clear" w:color="auto" w:fill="2B2B2B"/>
+        <w:tabs>
+          <w:tab w:val="left" w:pos="916"/>
+          <w:tab w:val="left" w:pos="1832"/>
+          <w:tab w:val="left" w:pos="2748"/>
+          <w:tab w:val="left" w:pos="3664"/>
+          <w:tab w:val="left" w:pos="4580"/>
+          <w:tab w:val="left" w:pos="5496"/>
+          <w:tab w:val="left" w:pos="6412"/>
+          <w:tab w:val="left" w:pos="7328"/>
+          <w:tab w:val="left" w:pos="8244"/>
+          <w:tab w:val="left" w:pos="9160"/>
+          <w:tab w:val="left" w:pos="10076"/>
+          <w:tab w:val="left" w:pos="10992"/>
+          <w:tab w:val="left" w:pos="11908"/>
+          <w:tab w:val="left" w:pos="12824"/>
+          <w:tab w:val="left" w:pos="13740"/>
+          <w:tab w:val="left" w:pos="14656"/>
+        </w:tabs>
+        <w:spacing w:before="0" w:beforeAutospacing="0" w:after="0" w:afterAutospacing="0"/>
+        <w:divId w:val="302545401"/>
+        <w:rPr>
+          <w:rFonts w:ascii="Consolas" w:hAnsi="Consolas" w:cs="Courier New"/>
+          <w:color w:val="FFFFFF"/>
+          <w:sz w:val="17"/>
+          <w:szCs w:val="17"/>
+          <w:shd w:val="clear" w:color="auto" w:fill="262826"/>
+        </w:rPr>
+      </w:pPr>
+      <w:proofErr w:type="spellStart"/>
+      <w:proofErr w:type="gramStart"/>
+      <w:r>
+        <w:rPr>
+          <w:rFonts w:ascii="Consolas" w:hAnsi="Consolas" w:cs="Courier New"/>
+          <w:color w:val="FFFFFF"/>
+          <w:sz w:val="17"/>
+          <w:szCs w:val="17"/>
+          <w:shd w:val="clear" w:color="auto" w:fill="262826"/>
+        </w:rPr>
+        <w:t>app.</w:t>
+      </w:r>
+      <w:r>
+        <w:rPr>
+          <w:rFonts w:ascii="Consolas" w:hAnsi="Consolas" w:cs="Courier New"/>
+          <w:color w:val="DCC6E0"/>
+          <w:sz w:val="17"/>
+          <w:szCs w:val="17"/>
+          <w:shd w:val="clear" w:color="auto" w:fill="262826"/>
+        </w:rPr>
+        <w:t>get</w:t>
+      </w:r>
+      <w:proofErr w:type="spellEnd"/>
+      <w:r>
+        <w:rPr>
+          <w:rFonts w:ascii="Consolas" w:hAnsi="Consolas" w:cs="Courier New"/>
+          <w:color w:val="FFFFFF"/>
+          <w:sz w:val="17"/>
+          <w:szCs w:val="17"/>
+          <w:shd w:val="clear" w:color="auto" w:fill="262826"/>
+        </w:rPr>
+        <w:t>(</w:t>
+      </w:r>
+      <w:proofErr w:type="gramEnd"/>
+      <w:r>
+        <w:rPr>
+          <w:rFonts w:ascii="Consolas" w:hAnsi="Consolas" w:cs="Courier New"/>
+          <w:color w:val="FFFFFF"/>
+          <w:sz w:val="17"/>
+          <w:szCs w:val="17"/>
+          <w:shd w:val="clear" w:color="auto" w:fill="262826"/>
+        </w:rPr>
+        <w:t>“/”, (req, res)=&gt;{</w:t>
+      </w:r>
+    </w:p>
+    <w:p>
+      <w:pPr>
+        <w:pStyle w:val="NormalWeb"/>
+        <w:pBdr>
+          <w:top w:val="single" w:sz="6" w:space="2" w:color="888888"/>
+          <w:left w:val="single" w:sz="6" w:space="2" w:color="888888"/>
+          <w:bottom w:val="single" w:sz="6" w:space="2" w:color="888888"/>
+          <w:right w:val="single" w:sz="6" w:space="2" w:color="888888"/>
+        </w:pBdr>
+        <w:shd w:val="clear" w:color="auto" w:fill="2B2B2B"/>
+        <w:tabs>
+          <w:tab w:val="left" w:pos="916"/>
+          <w:tab w:val="left" w:pos="1832"/>
+          <w:tab w:val="left" w:pos="2748"/>
+          <w:tab w:val="left" w:pos="3664"/>
+          <w:tab w:val="left" w:pos="4580"/>
+          <w:tab w:val="left" w:pos="5496"/>
+          <w:tab w:val="left" w:pos="6412"/>
+          <w:tab w:val="left" w:pos="7328"/>
+          <w:tab w:val="left" w:pos="8244"/>
+          <w:tab w:val="left" w:pos="9160"/>
+          <w:tab w:val="left" w:pos="10076"/>
+          <w:tab w:val="left" w:pos="10992"/>
+          <w:tab w:val="left" w:pos="11908"/>
+          <w:tab w:val="left" w:pos="12824"/>
+          <w:tab w:val="left" w:pos="13740"/>
+          <w:tab w:val="left" w:pos="14656"/>
+        </w:tabs>
+        <w:spacing w:before="0" w:beforeAutospacing="0" w:after="0" w:afterAutospacing="0"/>
+        <w:divId w:val="302545401"/>
+        <w:rPr>
+          <w:rFonts w:ascii="Consolas" w:hAnsi="Consolas" w:cs="Courier New"/>
+          <w:color w:val="FFFFFF"/>
+          <w:sz w:val="17"/>
+          <w:szCs w:val="17"/>
+          <w:shd w:val="clear" w:color="auto" w:fill="262826"/>
+        </w:rPr>
+      </w:pPr>
+      <w:r>
+        <w:rPr>
+          <w:rFonts w:ascii="Consolas" w:hAnsi="Consolas" w:cs="Courier New"/>
+          <w:color w:val="FFFFFF"/>
+          <w:sz w:val="17"/>
+          <w:szCs w:val="17"/>
+          <w:shd w:val="clear" w:color="auto" w:fill="262826"/>
+        </w:rPr>
+        <w:tab/>
+      </w:r>
+      <w:proofErr w:type="spellStart"/>
+      <w:proofErr w:type="gramStart"/>
+      <w:r>
+        <w:rPr>
+          <w:rFonts w:ascii="Consolas" w:hAnsi="Consolas" w:cs="Courier New"/>
+          <w:color w:val="FFFFFF"/>
+          <w:sz w:val="17"/>
+          <w:szCs w:val="17"/>
+          <w:shd w:val="clear" w:color="auto" w:fill="262826"/>
+        </w:rPr>
+        <w:t>res.render</w:t>
+      </w:r>
+      <w:proofErr w:type="spellEnd"/>
+      <w:r>
+        <w:rPr>
+          <w:rFonts w:ascii="Consolas" w:hAnsi="Consolas" w:cs="Courier New"/>
+          <w:color w:val="FFFFFF"/>
+          <w:sz w:val="17"/>
+          <w:szCs w:val="17"/>
+          <w:shd w:val="clear" w:color="auto" w:fill="262826"/>
+        </w:rPr>
+        <w:t>(</w:t>
+      </w:r>
+      <w:proofErr w:type="gramEnd"/>
+      <w:r>
+        <w:rPr>
+          <w:rFonts w:ascii="Consolas" w:hAnsi="Consolas" w:cs="Courier New"/>
+          <w:color w:val="FFFFFF"/>
+          <w:sz w:val="17"/>
+          <w:szCs w:val="17"/>
+          <w:shd w:val="clear" w:color="auto" w:fill="262826"/>
+        </w:rPr>
+        <w:t>“&lt;</w:t>
+      </w:r>
+      <w:proofErr w:type="spellStart"/>
+      <w:r>
+        <w:rPr>
+          <w:rFonts w:ascii="Consolas" w:hAnsi="Consolas" w:cs="Courier New"/>
+          <w:color w:val="FFFFFF"/>
+          <w:sz w:val="17"/>
+          <w:szCs w:val="17"/>
+          <w:shd w:val="clear" w:color="auto" w:fill="262826"/>
+        </w:rPr>
+        <w:t>ejs</w:t>
+      </w:r>
+      <w:proofErr w:type="spellEnd"/>
+      <w:r>
+        <w:rPr>
+          <w:rFonts w:ascii="Consolas" w:hAnsi="Consolas" w:cs="Courier New"/>
+          <w:color w:val="FFFFFF"/>
+          <w:sz w:val="17"/>
+          <w:szCs w:val="17"/>
+          <w:shd w:val="clear" w:color="auto" w:fill="262826"/>
+        </w:rPr>
+        <w:t xml:space="preserve"> file&gt;”, {&lt;variable name </w:t>
+      </w:r>
+      <w:r>
+        <w:rPr>
+          <w:rFonts w:ascii="Consolas" w:hAnsi="Consolas" w:cs="Courier New"/>
+          <w:color w:val="DCC6E0"/>
+          <w:sz w:val="17"/>
+          <w:szCs w:val="17"/>
+          <w:shd w:val="clear" w:color="auto" w:fill="262826"/>
+        </w:rPr>
+        <w:t>in</w:t>
+      </w:r>
+      <w:r>
+        <w:rPr>
+          <w:rFonts w:ascii="Consolas" w:hAnsi="Consolas" w:cs="Courier New"/>
+          <w:color w:val="FFFFFF"/>
+          <w:sz w:val="17"/>
+          <w:szCs w:val="17"/>
+          <w:shd w:val="clear" w:color="auto" w:fill="262826"/>
+        </w:rPr>
+        <w:t xml:space="preserve"> </w:t>
+      </w:r>
+      <w:proofErr w:type="spellStart"/>
+      <w:r>
+        <w:rPr>
+          <w:rFonts w:ascii="Consolas" w:hAnsi="Consolas" w:cs="Courier New"/>
+          <w:color w:val="FFFFFF"/>
+          <w:sz w:val="17"/>
+          <w:szCs w:val="17"/>
+          <w:shd w:val="clear" w:color="auto" w:fill="262826"/>
+        </w:rPr>
+        <w:t>ejs</w:t>
+      </w:r>
+      <w:proofErr w:type="spellEnd"/>
+      <w:r>
+        <w:rPr>
+          <w:rFonts w:ascii="Consolas" w:hAnsi="Consolas" w:cs="Courier New"/>
+          <w:color w:val="FFFFFF"/>
+          <w:sz w:val="17"/>
+          <w:szCs w:val="17"/>
+          <w:shd w:val="clear" w:color="auto" w:fill="262826"/>
+        </w:rPr>
+        <w:t>&gt;, &lt;</w:t>
+      </w:r>
+      <w:r>
+        <w:rPr>
+          <w:rFonts w:ascii="Consolas" w:hAnsi="Consolas" w:cs="Courier New"/>
+          <w:color w:val="DCC6E0"/>
+          <w:sz w:val="17"/>
+          <w:szCs w:val="17"/>
+          <w:shd w:val="clear" w:color="auto" w:fill="262826"/>
+        </w:rPr>
+        <w:t>value</w:t>
+      </w:r>
+      <w:r>
+        <w:rPr>
+          <w:rFonts w:ascii="Consolas" w:hAnsi="Consolas" w:cs="Courier New"/>
+          <w:color w:val="FFFFFF"/>
+          <w:sz w:val="17"/>
+          <w:szCs w:val="17"/>
+          <w:shd w:val="clear" w:color="auto" w:fill="262826"/>
+        </w:rPr>
+        <w:t xml:space="preserve"> to be passed&gt;</w:t>
+      </w:r>
+    </w:p>
+    <w:p>
+      <w:pPr>
+        <w:pStyle w:val="NormalWeb"/>
+        <w:pBdr>
+          <w:top w:val="single" w:sz="6" w:space="2" w:color="888888"/>
+          <w:left w:val="single" w:sz="6" w:space="2" w:color="888888"/>
+          <w:bottom w:val="single" w:sz="6" w:space="2" w:color="888888"/>
+          <w:right w:val="single" w:sz="6" w:space="2" w:color="888888"/>
+        </w:pBdr>
+        <w:shd w:val="clear" w:color="auto" w:fill="2B2B2B"/>
+        <w:tabs>
+          <w:tab w:val="left" w:pos="916"/>
+          <w:tab w:val="left" w:pos="1832"/>
+          <w:tab w:val="left" w:pos="2748"/>
+          <w:tab w:val="left" w:pos="3664"/>
+          <w:tab w:val="left" w:pos="4580"/>
+          <w:tab w:val="left" w:pos="5496"/>
+          <w:tab w:val="left" w:pos="6412"/>
+          <w:tab w:val="left" w:pos="7328"/>
+          <w:tab w:val="left" w:pos="8244"/>
+          <w:tab w:val="left" w:pos="9160"/>
+          <w:tab w:val="left" w:pos="10076"/>
+          <w:tab w:val="left" w:pos="10992"/>
+          <w:tab w:val="left" w:pos="11908"/>
+          <w:tab w:val="left" w:pos="12824"/>
+          <w:tab w:val="left" w:pos="13740"/>
+          <w:tab w:val="left" w:pos="14656"/>
+        </w:tabs>
+        <w:spacing w:before="0" w:beforeAutospacing="0" w:after="0" w:afterAutospacing="0"/>
+        <w:divId w:val="302545401"/>
+        <w:rPr>
+          <w:rFonts w:ascii="Consolas" w:hAnsi="Consolas" w:cs="Courier New"/>
+          <w:color w:val="FFFFFF"/>
+          <w:sz w:val="17"/>
+          <w:szCs w:val="17"/>
+          <w:shd w:val="clear" w:color="auto" w:fill="262826"/>
+        </w:rPr>
+      </w:pPr>
+      <w:r>
+        <w:rPr>
+          <w:rFonts w:ascii="Consolas" w:hAnsi="Consolas" w:cs="Courier New"/>
+          <w:color w:val="FFFFFF"/>
+          <w:sz w:val="17"/>
+          <w:szCs w:val="17"/>
+          <w:shd w:val="clear" w:color="auto" w:fill="262826"/>
         </w:rPr>
         <w:t>});</w:t>
       </w:r>
@@ -1313,7 +1738,44 @@
           <w:sz w:val="20"/>
           <w:szCs w:val="20"/>
         </w:rPr>
-        <w:t>Go to your .ejs file, it contains basically your HTML codes but with javascript data inserted in it</w:t>
+        <w:lastRenderedPageBreak/>
+        <w:t>Go to your .</w:t>
+      </w:r>
+      <w:proofErr w:type="spellStart"/>
+      <w:r>
+        <w:rPr>
+          <w:rFonts w:ascii="Courier New" w:hAnsi="Courier New" w:cs="Courier New"/>
+          <w:sz w:val="20"/>
+          <w:szCs w:val="20"/>
+        </w:rPr>
+        <w:t>ejs</w:t>
+      </w:r>
+      <w:proofErr w:type="spellEnd"/>
+      <w:r>
+        <w:rPr>
+          <w:rFonts w:ascii="Courier New" w:hAnsi="Courier New" w:cs="Courier New"/>
+          <w:sz w:val="20"/>
+          <w:szCs w:val="20"/>
+        </w:rPr>
+        <w:t xml:space="preserve"> file, it contains basically your HTML codes but with </w:t>
+      </w:r>
+      <w:proofErr w:type="spellStart"/>
+      <w:r>
+        <w:rPr>
+          <w:rFonts w:ascii="Courier New" w:hAnsi="Courier New" w:cs="Courier New"/>
+          <w:sz w:val="20"/>
+          <w:szCs w:val="20"/>
+        </w:rPr>
+        <w:t>javascript</w:t>
+      </w:r>
+      <w:proofErr w:type="spellEnd"/>
+      <w:r>
+        <w:rPr>
+          <w:rFonts w:ascii="Courier New" w:hAnsi="Courier New" w:cs="Courier New"/>
+          <w:sz w:val="20"/>
+          <w:szCs w:val="20"/>
+        </w:rPr>
+        <w:t xml:space="preserve"> data inserted in it</w:t>
       </w:r>
       <w:r>
         <w:rPr>
@@ -1363,6 +1825,7 @@
         </w:rPr>
         <w:t xml:space="preserve">&lt;%= </w:t>
       </w:r>
+      <w:proofErr w:type="spellStart"/>
       <w:r>
         <w:rPr>
           <w:rFonts w:ascii="Courier New" w:hAnsi="Courier New" w:cs="Courier New"/>
@@ -1371,39 +1834,9 @@
           <w:sz w:val="20"/>
           <w:szCs w:val="20"/>
         </w:rPr>
-        <w:t xml:space="preserve">ejs_variable_name </w:t>
-      </w:r>
-      <w:r>
-        <w:rPr>
-          <w:rFonts w:ascii="Courier New" w:hAnsi="Courier New" w:cs="Courier New"/>
-          <w:b/>
-          <w:sz w:val="20"/>
-          <w:szCs w:val="20"/>
-        </w:rPr>
-        <w:t>%&gt;</w:t>
-      </w:r>
-    </w:p>
-    <w:p>
-      <w:pPr>
-        <w:pStyle w:val="ListParagraph"/>
-        <w:spacing w:after="0" w:line="240" w:lineRule="auto"/>
-        <w:ind w:left="1440"/>
-        <w:rPr>
-          <w:rFonts w:ascii="Courier New" w:hAnsi="Courier New" w:cs="Courier New"/>
-          <w:b/>
-          <w:sz w:val="20"/>
-          <w:szCs w:val="20"/>
-        </w:rPr>
-      </w:pPr>
-      <w:r>
-        <w:rPr>
-          <w:rFonts w:ascii="Courier New" w:hAnsi="Courier New" w:cs="Courier New"/>
-          <w:b/>
-          <w:sz w:val="20"/>
-          <w:szCs w:val="20"/>
-        </w:rPr>
-        <w:t xml:space="preserve">&lt;%  </w:t>
-      </w:r>
+        <w:t>ejs_variable_name</w:t>
+      </w:r>
+      <w:proofErr w:type="spellEnd"/>
       <w:r>
         <w:rPr>
           <w:rFonts w:ascii="Courier New" w:hAnsi="Courier New" w:cs="Courier New"/>
@@ -1412,7 +1845,71 @@
           <w:sz w:val="20"/>
           <w:szCs w:val="20"/>
         </w:rPr>
-        <w:t xml:space="preserve">js control code   </w:t>
+        <w:t xml:space="preserve"> </w:t>
+      </w:r>
+      <w:r>
+        <w:rPr>
+          <w:rFonts w:ascii="Courier New" w:hAnsi="Courier New" w:cs="Courier New"/>
+          <w:b/>
+          <w:sz w:val="20"/>
+          <w:szCs w:val="20"/>
+        </w:rPr>
+        <w:t>%&gt;</w:t>
+      </w:r>
+    </w:p>
+    <w:p>
+      <w:pPr>
+        <w:pStyle w:val="ListParagraph"/>
+        <w:spacing w:after="0" w:line="240" w:lineRule="auto"/>
+        <w:ind w:left="1440"/>
+        <w:rPr>
+          <w:rFonts w:ascii="Courier New" w:hAnsi="Courier New" w:cs="Courier New"/>
+          <w:b/>
+          <w:sz w:val="20"/>
+          <w:szCs w:val="20"/>
+        </w:rPr>
+      </w:pPr>
+      <w:r>
+        <w:rPr>
+          <w:rFonts w:ascii="Courier New" w:hAnsi="Courier New" w:cs="Courier New"/>
+          <w:b/>
+          <w:sz w:val="20"/>
+          <w:szCs w:val="20"/>
+        </w:rPr>
+        <w:t>&lt;</w:t>
+      </w:r>
+      <w:proofErr w:type="gramStart"/>
+      <w:r>
+        <w:rPr>
+          <w:rFonts w:ascii="Courier New" w:hAnsi="Courier New" w:cs="Courier New"/>
+          <w:b/>
+          <w:sz w:val="20"/>
+          <w:szCs w:val="20"/>
+        </w:rPr>
+        <w:t xml:space="preserve">%  </w:t>
+      </w:r>
+      <w:proofErr w:type="spellStart"/>
+      <w:r>
+        <w:rPr>
+          <w:rFonts w:ascii="Courier New" w:hAnsi="Courier New" w:cs="Courier New"/>
+          <w:b/>
+          <w:i/>
+          <w:sz w:val="20"/>
+          <w:szCs w:val="20"/>
+        </w:rPr>
+        <w:t>js</w:t>
+      </w:r>
+      <w:proofErr w:type="spellEnd"/>
+      <w:proofErr w:type="gramEnd"/>
+      <w:r>
+        <w:rPr>
+          <w:rFonts w:ascii="Courier New" w:hAnsi="Courier New" w:cs="Courier New"/>
+          <w:b/>
+          <w:i/>
+          <w:sz w:val="20"/>
+          <w:szCs w:val="20"/>
+        </w:rPr>
+        <w:t xml:space="preserve"> control code   </w:t>
       </w:r>
       <w:r>
         <w:rPr>
@@ -1457,7 +1954,6 @@
           <w:szCs w:val="20"/>
           <w:shd w:val="clear" w:color="auto" w:fill="F9F2F4"/>
         </w:rPr>
-        <w:lastRenderedPageBreak/>
         <w:t>&lt;%</w:t>
       </w:r>
       <w:r>
@@ -1494,7 +1990,27 @@
           <w:sz w:val="20"/>
           <w:szCs w:val="20"/>
         </w:rPr>
-        <w:t>'Scriptlet' tag, for control-flow, no output</w:t>
+        <w:t>'</w:t>
+      </w:r>
+      <w:proofErr w:type="spellStart"/>
+      <w:r>
+        <w:rPr>
+          <w:rFonts w:ascii="Courier New" w:eastAsia="Times New Roman" w:hAnsi="Courier New" w:cs="Courier New"/>
+          <w:color w:val="444444"/>
+          <w:sz w:val="20"/>
+          <w:szCs w:val="20"/>
+        </w:rPr>
+        <w:t>Scriptlet</w:t>
+      </w:r>
+      <w:proofErr w:type="spellEnd"/>
+      <w:r>
+        <w:rPr>
+          <w:rFonts w:ascii="Courier New" w:eastAsia="Times New Roman" w:hAnsi="Courier New" w:cs="Courier New"/>
+          <w:color w:val="444444"/>
+          <w:sz w:val="20"/>
+          <w:szCs w:val="20"/>
+        </w:rPr>
+        <w:t>' tag, for control-flow, no output</w:t>
       </w:r>
     </w:p>
     <w:p>
@@ -1544,7 +2060,27 @@
           <w:sz w:val="20"/>
           <w:szCs w:val="20"/>
         </w:rPr>
-        <w:t>‘Whitespace Slurping’ Scriptlet tag, strips all whitespace before it</w:t>
+        <w:t xml:space="preserve">‘Whitespace Slurping’ </w:t>
+      </w:r>
+      <w:proofErr w:type="spellStart"/>
+      <w:r>
+        <w:rPr>
+          <w:rFonts w:ascii="Courier New" w:eastAsia="Times New Roman" w:hAnsi="Courier New" w:cs="Courier New"/>
+          <w:color w:val="444444"/>
+          <w:sz w:val="20"/>
+          <w:szCs w:val="20"/>
+        </w:rPr>
+        <w:t>Scriptlet</w:t>
+      </w:r>
+      <w:proofErr w:type="spellEnd"/>
+      <w:r>
+        <w:rPr>
+          <w:rFonts w:ascii="Courier New" w:eastAsia="Times New Roman" w:hAnsi="Courier New" w:cs="Courier New"/>
+          <w:color w:val="444444"/>
+          <w:sz w:val="20"/>
+          <w:szCs w:val="20"/>
+        </w:rPr>
+        <w:t xml:space="preserve"> tag, strips all whitespace before it</w:t>
       </w:r>
     </w:p>
     <w:p>
@@ -1644,7 +2180,27 @@
           <w:sz w:val="20"/>
           <w:szCs w:val="20"/>
         </w:rPr>
-        <w:t>Outputs the unescaped value into the template</w:t>
+        <w:t xml:space="preserve">Outputs the </w:t>
+      </w:r>
+      <w:proofErr w:type="spellStart"/>
+      <w:r>
+        <w:rPr>
+          <w:rFonts w:ascii="Courier New" w:eastAsia="Times New Roman" w:hAnsi="Courier New" w:cs="Courier New"/>
+          <w:color w:val="444444"/>
+          <w:sz w:val="20"/>
+          <w:szCs w:val="20"/>
+        </w:rPr>
+        <w:t>unescaped</w:t>
+      </w:r>
+      <w:proofErr w:type="spellEnd"/>
+      <w:r>
+        <w:rPr>
+          <w:rFonts w:ascii="Courier New" w:eastAsia="Times New Roman" w:hAnsi="Courier New" w:cs="Courier New"/>
+          <w:color w:val="444444"/>
+          <w:sz w:val="20"/>
+          <w:szCs w:val="20"/>
+        </w:rPr>
+        <w:t xml:space="preserve"> value into the template</w:t>
       </w:r>
     </w:p>
     <w:p>
@@ -1952,7 +2508,7 @@
         </w:rPr>
         <w:t xml:space="preserve">Source: </w:t>
       </w:r>
-      <w:hyperlink r:id="rId9" w:history="1">
+      <w:hyperlink r:id="rId10" w:history="1">
         <w:r>
           <w:rPr>
             <w:rStyle w:val="Hyperlink"/>
@@ -1997,7 +2553,25 @@
           <w:sz w:val="20"/>
           <w:szCs w:val="20"/>
         </w:rPr>
-        <w:t>If you need slightly less control over formatting than the currently accepted answer, Date#toLocaleDateString can be used to create standard locale-specific renderings. The locale and options arguments let applications specify the language whose formatting conventions should be used, and allow some customization of the rendering.</w:t>
+        <w:t xml:space="preserve">If you need slightly less control over formatting than the currently accepted answer, </w:t>
+      </w:r>
+      <w:proofErr w:type="spellStart"/>
+      <w:r>
+        <w:rPr>
+          <w:rFonts w:ascii="Courier New" w:hAnsi="Courier New" w:cs="Courier New"/>
+          <w:sz w:val="20"/>
+          <w:szCs w:val="20"/>
+        </w:rPr>
+        <w:t>Date#toLocaleDateString</w:t>
+      </w:r>
+      <w:proofErr w:type="spellEnd"/>
+      <w:r>
+        <w:rPr>
+          <w:rFonts w:ascii="Courier New" w:hAnsi="Courier New" w:cs="Courier New"/>
+          <w:sz w:val="20"/>
+          <w:szCs w:val="20"/>
+        </w:rPr>
+        <w:t xml:space="preserve"> can be used to create standard locale-specific renderings. The locale and options arguments let applications specify the language whose formatting conventions should be used, and allow some customization of the rendering.</w:t>
       </w:r>
     </w:p>
     <w:p>
@@ -2038,6 +2612,7 @@
           <w:szCs w:val="20"/>
         </w:rPr>
       </w:pPr>
+      <w:proofErr w:type="gramStart"/>
       <w:r>
         <w:rPr>
           <w:rFonts w:ascii="Courier New" w:hAnsi="Courier New" w:cs="Courier New"/>
@@ -2045,7 +2620,17 @@
           <w:sz w:val="20"/>
           <w:szCs w:val="20"/>
         </w:rPr>
-        <w:t>day:</w:t>
+        <w:t>day</w:t>
+      </w:r>
+      <w:proofErr w:type="gramEnd"/>
+      <w:r>
+        <w:rPr>
+          <w:rFonts w:ascii="Courier New" w:hAnsi="Courier New" w:cs="Courier New"/>
+          <w:b/>
+          <w:sz w:val="20"/>
+          <w:szCs w:val="20"/>
+        </w:rPr>
+        <w:t>:</w:t>
       </w:r>
     </w:p>
     <w:p>
@@ -2094,6 +2679,7 @@
           <w:szCs w:val="20"/>
         </w:rPr>
       </w:pPr>
+      <w:proofErr w:type="gramStart"/>
       <w:r>
         <w:rPr>
           <w:rFonts w:ascii="Courier New" w:hAnsi="Courier New" w:cs="Courier New"/>
@@ -2101,7 +2687,17 @@
           <w:sz w:val="20"/>
           <w:szCs w:val="20"/>
         </w:rPr>
-        <w:t>weekday:</w:t>
+        <w:t>weekday</w:t>
+      </w:r>
+      <w:proofErr w:type="gramEnd"/>
+      <w:r>
+        <w:rPr>
+          <w:rFonts w:ascii="Courier New" w:hAnsi="Courier New" w:cs="Courier New"/>
+          <w:b/>
+          <w:sz w:val="20"/>
+          <w:szCs w:val="20"/>
+        </w:rPr>
+        <w:t>:</w:t>
       </w:r>
     </w:p>
     <w:p>
@@ -2137,7 +2733,25 @@
           <w:sz w:val="20"/>
           <w:szCs w:val="20"/>
         </w:rPr>
-        <w:t>Possible values are "narrow", "short", "long".</w:t>
+        <w:t xml:space="preserve">Possible values are "narrow", "short", </w:t>
+      </w:r>
+      <w:proofErr w:type="gramStart"/>
+      <w:r>
+        <w:rPr>
+          <w:rFonts w:ascii="Courier New" w:hAnsi="Courier New" w:cs="Courier New"/>
+          <w:sz w:val="20"/>
+          <w:szCs w:val="20"/>
+        </w:rPr>
+        <w:t>"</w:t>
+      </w:r>
+      <w:proofErr w:type="gramEnd"/>
+      <w:r>
+        <w:rPr>
+          <w:rFonts w:ascii="Courier New" w:hAnsi="Courier New" w:cs="Courier New"/>
+          <w:sz w:val="20"/>
+          <w:szCs w:val="20"/>
+        </w:rPr>
+        <w:t>long".</w:t>
       </w:r>
     </w:p>
     <w:p>
@@ -2150,6 +2764,7 @@
           <w:szCs w:val="20"/>
         </w:rPr>
       </w:pPr>
+      <w:proofErr w:type="gramStart"/>
       <w:r>
         <w:rPr>
           <w:rFonts w:ascii="Courier New" w:hAnsi="Courier New" w:cs="Courier New"/>
@@ -2157,7 +2772,17 @@
           <w:sz w:val="20"/>
           <w:szCs w:val="20"/>
         </w:rPr>
-        <w:t>year:</w:t>
+        <w:t>year</w:t>
+      </w:r>
+      <w:proofErr w:type="gramEnd"/>
+      <w:r>
+        <w:rPr>
+          <w:rFonts w:ascii="Courier New" w:hAnsi="Courier New" w:cs="Courier New"/>
+          <w:b/>
+          <w:sz w:val="20"/>
+          <w:szCs w:val="20"/>
+        </w:rPr>
+        <w:t>:</w:t>
       </w:r>
     </w:p>
     <w:p>
@@ -2206,6 +2831,7 @@
           <w:szCs w:val="20"/>
         </w:rPr>
       </w:pPr>
+      <w:proofErr w:type="gramStart"/>
       <w:r>
         <w:rPr>
           <w:rFonts w:ascii="Courier New" w:hAnsi="Courier New" w:cs="Courier New"/>
@@ -2213,7 +2839,17 @@
           <w:sz w:val="20"/>
           <w:szCs w:val="20"/>
         </w:rPr>
-        <w:t>month:</w:t>
+        <w:t>month</w:t>
+      </w:r>
+      <w:proofErr w:type="gramEnd"/>
+      <w:r>
+        <w:rPr>
+          <w:rFonts w:ascii="Courier New" w:hAnsi="Courier New" w:cs="Courier New"/>
+          <w:b/>
+          <w:sz w:val="20"/>
+          <w:szCs w:val="20"/>
+        </w:rPr>
+        <w:t>:</w:t>
       </w:r>
     </w:p>
     <w:p>
@@ -2249,7 +2885,25 @@
           <w:sz w:val="20"/>
           <w:szCs w:val="20"/>
         </w:rPr>
-        <w:t>Possible values are "numeric", "2-digit", "narrow", "short", "long".</w:t>
+        <w:t xml:space="preserve">Possible values are "numeric", "2-digit", "narrow", "short", </w:t>
+      </w:r>
+      <w:proofErr w:type="gramStart"/>
+      <w:r>
+        <w:rPr>
+          <w:rFonts w:ascii="Courier New" w:hAnsi="Courier New" w:cs="Courier New"/>
+          <w:sz w:val="20"/>
+          <w:szCs w:val="20"/>
+        </w:rPr>
+        <w:t>"</w:t>
+      </w:r>
+      <w:proofErr w:type="gramEnd"/>
+      <w:r>
+        <w:rPr>
+          <w:rFonts w:ascii="Courier New" w:hAnsi="Courier New" w:cs="Courier New"/>
+          <w:sz w:val="20"/>
+          <w:szCs w:val="20"/>
+        </w:rPr>
+        <w:t>long".</w:t>
       </w:r>
     </w:p>
     <w:p>
@@ -2262,6 +2916,7 @@
           <w:szCs w:val="20"/>
         </w:rPr>
       </w:pPr>
+      <w:proofErr w:type="gramStart"/>
       <w:r>
         <w:rPr>
           <w:rFonts w:ascii="Courier New" w:hAnsi="Courier New" w:cs="Courier New"/>
@@ -2269,7 +2924,17 @@
           <w:sz w:val="20"/>
           <w:szCs w:val="20"/>
         </w:rPr>
-        <w:t>hour:</w:t>
+        <w:t>hour</w:t>
+      </w:r>
+      <w:proofErr w:type="gramEnd"/>
+      <w:r>
+        <w:rPr>
+          <w:rFonts w:ascii="Courier New" w:hAnsi="Courier New" w:cs="Courier New"/>
+          <w:b/>
+          <w:sz w:val="20"/>
+          <w:szCs w:val="20"/>
+        </w:rPr>
+        <w:t>:</w:t>
       </w:r>
     </w:p>
     <w:p>
@@ -2317,51 +2982,84 @@
           <w:szCs w:val="20"/>
         </w:rPr>
       </w:pPr>
-      <w:r>
-        <w:rPr>
-          <w:rFonts w:ascii="Courier New" w:hAnsi="Courier New" w:cs="Courier New"/>
-          <w:sz w:val="20"/>
-          <w:szCs w:val="20"/>
-        </w:rPr>
-        <w:t>minute: The representation of the minute.</w:t>
-      </w:r>
-    </w:p>
-    <w:p>
-      <w:pPr>
-        <w:spacing w:after="0" w:line="240" w:lineRule="auto"/>
-        <w:rPr>
-          <w:rFonts w:ascii="Courier New" w:hAnsi="Courier New" w:cs="Courier New"/>
-          <w:sz w:val="20"/>
-          <w:szCs w:val="20"/>
-        </w:rPr>
-      </w:pPr>
-      <w:r>
-        <w:rPr>
-          <w:rFonts w:ascii="Courier New" w:hAnsi="Courier New" w:cs="Courier New"/>
-          <w:sz w:val="20"/>
-          <w:szCs w:val="20"/>
-        </w:rPr>
-        <w:t>Possible values are "numeric", "2-digit".</w:t>
-      </w:r>
-    </w:p>
-    <w:p>
-      <w:pPr>
-        <w:spacing w:after="0" w:line="240" w:lineRule="auto"/>
+      <w:proofErr w:type="gramStart"/>
+      <w:r>
         <w:rPr>
           <w:rFonts w:ascii="Courier New" w:hAnsi="Courier New" w:cs="Courier New"/>
           <w:b/>
           <w:sz w:val="20"/>
           <w:szCs w:val="20"/>
         </w:rPr>
-      </w:pPr>
-      <w:r>
+        <w:t>minute</w:t>
+      </w:r>
+      <w:proofErr w:type="gramEnd"/>
+      <w:r>
+        <w:rPr>
+          <w:rFonts w:ascii="Courier New" w:hAnsi="Courier New" w:cs="Courier New"/>
+          <w:sz w:val="20"/>
+          <w:szCs w:val="20"/>
+        </w:rPr>
+        <w:t>: The representation of the minute.</w:t>
+      </w:r>
+    </w:p>
+    <w:p>
+      <w:pPr>
+        <w:spacing w:after="0" w:line="240" w:lineRule="auto"/>
+        <w:rPr>
+          <w:rFonts w:ascii="Courier New" w:hAnsi="Courier New" w:cs="Courier New"/>
+          <w:sz w:val="20"/>
+          <w:szCs w:val="20"/>
+        </w:rPr>
+      </w:pPr>
+      <w:r>
+        <w:rPr>
+          <w:rFonts w:ascii="Courier New" w:hAnsi="Courier New" w:cs="Courier New"/>
+          <w:sz w:val="20"/>
+          <w:szCs w:val="20"/>
+        </w:rPr>
+        <w:t>Possible values are "numeric", "2-di</w:t>
+      </w:r>
+      <w:bookmarkStart w:id="0" w:name="_GoBack"/>
+      <w:bookmarkEnd w:id="0"/>
+      <w:r>
+        <w:rPr>
+          <w:rFonts w:ascii="Courier New" w:hAnsi="Courier New" w:cs="Courier New"/>
+          <w:sz w:val="20"/>
+          <w:szCs w:val="20"/>
+        </w:rPr>
+        <w:t>git".</w:t>
+      </w:r>
+    </w:p>
+    <w:p>
+      <w:pPr>
+        <w:spacing w:after="0" w:line="240" w:lineRule="auto"/>
         <w:rPr>
           <w:rFonts w:ascii="Courier New" w:hAnsi="Courier New" w:cs="Courier New"/>
           <w:b/>
           <w:sz w:val="20"/>
           <w:szCs w:val="20"/>
         </w:rPr>
-        <w:t>second:</w:t>
+      </w:pPr>
+      <w:proofErr w:type="gramStart"/>
+      <w:r>
+        <w:rPr>
+          <w:rFonts w:ascii="Courier New" w:hAnsi="Courier New" w:cs="Courier New"/>
+          <w:b/>
+          <w:sz w:val="20"/>
+          <w:szCs w:val="20"/>
+        </w:rPr>
+        <w:lastRenderedPageBreak/>
+        <w:t>second</w:t>
+      </w:r>
+      <w:proofErr w:type="gramEnd"/>
+      <w:r>
+        <w:rPr>
+          <w:rFonts w:ascii="Courier New" w:hAnsi="Courier New" w:cs="Courier New"/>
+          <w:b/>
+          <w:sz w:val="20"/>
+          <w:szCs w:val="20"/>
+        </w:rPr>
+        <w:t>:</w:t>
       </w:r>
     </w:p>
     <w:p>
@@ -2425,7 +3123,6 @@
           <w:sz w:val="20"/>
           <w:szCs w:val="20"/>
         </w:rPr>
-        <w:lastRenderedPageBreak/>
         <w:t>All these keys are optional. You can change the number of options values based on your requirements, and this will also reflect the presence of each date time term.</w:t>
       </w:r>
     </w:p>
@@ -2501,7 +3198,38 @@
           <w:sz w:val="20"/>
           <w:szCs w:val="20"/>
         </w:rPr>
-        <w:t>"en-US"</w:t>
+        <w:t>"</w:t>
+      </w:r>
+      <w:proofErr w:type="spellStart"/>
+      <w:proofErr w:type="gramStart"/>
+      <w:r>
+        <w:rPr>
+          <w:rFonts w:ascii="Courier New" w:hAnsi="Courier New" w:cs="Courier New"/>
+          <w:b/>
+          <w:sz w:val="20"/>
+          <w:szCs w:val="20"/>
+        </w:rPr>
+        <w:t>en</w:t>
+      </w:r>
+      <w:proofErr w:type="spellEnd"/>
+      <w:r>
+        <w:rPr>
+          <w:rFonts w:ascii="Courier New" w:hAnsi="Courier New" w:cs="Courier New"/>
+          <w:b/>
+          <w:sz w:val="20"/>
+          <w:szCs w:val="20"/>
+        </w:rPr>
+        <w:t>-US</w:t>
+      </w:r>
+      <w:proofErr w:type="gramEnd"/>
+      <w:r>
+        <w:rPr>
+          <w:rFonts w:ascii="Courier New" w:hAnsi="Courier New" w:cs="Courier New"/>
+          <w:b/>
+          <w:sz w:val="20"/>
+          <w:szCs w:val="20"/>
+        </w:rPr>
+        <w:t>"</w:t>
       </w:r>
       <w:r>
         <w:rPr>
@@ -2528,7 +3256,27 @@
           <w:sz w:val="20"/>
           <w:szCs w:val="20"/>
         </w:rPr>
-        <w:t>"hi-IN"</w:t>
+        <w:t>"</w:t>
+      </w:r>
+      <w:proofErr w:type="gramStart"/>
+      <w:r>
+        <w:rPr>
+          <w:rFonts w:ascii="Courier New" w:hAnsi="Courier New" w:cs="Courier New"/>
+          <w:b/>
+          <w:sz w:val="20"/>
+          <w:szCs w:val="20"/>
+        </w:rPr>
+        <w:t>hi-IN</w:t>
+      </w:r>
+      <w:proofErr w:type="gramEnd"/>
+      <w:r>
+        <w:rPr>
+          <w:rFonts w:ascii="Courier New" w:hAnsi="Courier New" w:cs="Courier New"/>
+          <w:b/>
+          <w:sz w:val="20"/>
+          <w:szCs w:val="20"/>
+        </w:rPr>
+        <w:t>"</w:t>
       </w:r>
       <w:r>
         <w:rPr>
@@ -2608,7 +3356,7 @@
                     <pic:cNvPicPr/>
                   </pic:nvPicPr>
                   <pic:blipFill>
-                    <a:blip r:embed="rId10"/>
+                    <a:blip r:embed="rId11"/>
                     <a:stretch>
                       <a:fillRect/>
                     </a:stretch>
@@ -2676,7 +3424,7 @@
                     <pic:cNvPicPr/>
                   </pic:nvPicPr>
                   <pic:blipFill>
-                    <a:blip r:embed="rId11"/>
+                    <a:blip r:embed="rId12"/>
                     <a:stretch>
                       <a:fillRect/>
                     </a:stretch>
@@ -2763,7 +3511,6 @@
           <w:sz w:val="20"/>
           <w:szCs w:val="20"/>
         </w:rPr>
-        <w:lastRenderedPageBreak/>
         <w:drawing>
           <wp:inline distT="0" distB="0" distL="0" distR="0" wp14:anchorId="129CD232" wp14:editId="253881A3">
             <wp:extent cx="2191406" cy="1148720"/>
@@ -2780,7 +3527,7 @@
                     <pic:cNvPicPr/>
                   </pic:nvPicPr>
                   <pic:blipFill>
-                    <a:blip r:embed="rId12"/>
+                    <a:blip r:embed="rId13"/>
                     <a:stretch>
                       <a:fillRect/>
                     </a:stretch>
@@ -2832,6 +3579,7 @@
           <w:sz w:val="20"/>
           <w:szCs w:val="20"/>
         </w:rPr>
+        <w:lastRenderedPageBreak/>
         <w:drawing>
           <wp:inline distT="0" distB="0" distL="0" distR="0" wp14:anchorId="531926B9" wp14:editId="144AADDE">
             <wp:extent cx="5943600" cy="6864985"/>
@@ -2848,7 +3596,7 @@
                     <pic:cNvPicPr/>
                   </pic:nvPicPr>
                   <pic:blipFill>
-                    <a:blip r:embed="rId13"/>
+                    <a:blip r:embed="rId14"/>
                     <a:stretch>
                       <a:fillRect/>
                     </a:stretch>
@@ -2884,7 +3632,6 @@
           <w:b/>
           <w:szCs w:val="20"/>
         </w:rPr>
-        <w:lastRenderedPageBreak/>
         <w:t>The Module Object</w:t>
       </w:r>
       <w:r>
@@ -2913,7 +3660,7 @@
         </w:rPr>
         <w:t xml:space="preserve">Documentation: </w:t>
       </w:r>
-      <w:hyperlink r:id="rId14" w:anchor="modules_the_module_object" w:history="1">
+      <w:hyperlink r:id="rId15" w:anchor="modules_the_module_object" w:history="1">
         <w:r>
           <w:rPr>
             <w:rStyle w:val="Hyperlink"/>
@@ -2978,7 +3725,27 @@
           <w:sz w:val="20"/>
           <w:szCs w:val="20"/>
         </w:rPr>
-        <w:t>(this is an incomplete module with nothing exported)</w:t>
+        <w:t>(</w:t>
+      </w:r>
+      <w:proofErr w:type="gramStart"/>
+      <w:r>
+        <w:rPr>
+          <w:rFonts w:ascii="Courier New" w:hAnsi="Courier New" w:cs="Courier New"/>
+          <w:i/>
+          <w:sz w:val="20"/>
+          <w:szCs w:val="20"/>
+        </w:rPr>
+        <w:t>this</w:t>
+      </w:r>
+      <w:proofErr w:type="gramEnd"/>
+      <w:r>
+        <w:rPr>
+          <w:rFonts w:ascii="Courier New" w:hAnsi="Courier New" w:cs="Courier New"/>
+          <w:i/>
+          <w:sz w:val="20"/>
+          <w:szCs w:val="20"/>
+        </w:rPr>
+        <w:t xml:space="preserve"> is an incomplete module with nothing exported)</w:t>
       </w:r>
     </w:p>
     <w:p>
@@ -3060,6 +3827,7 @@
           <w:sz w:val="17"/>
           <w:szCs w:val="17"/>
         </w:rPr>
+        <w:lastRenderedPageBreak/>
         <w:t> </w:t>
       </w:r>
     </w:p>
@@ -3101,7 +3869,27 @@
           <w:sz w:val="17"/>
           <w:szCs w:val="17"/>
         </w:rPr>
-        <w:t> getDate() {</w:t>
+        <w:t> </w:t>
+      </w:r>
+      <w:proofErr w:type="spellStart"/>
+      <w:r>
+        <w:rPr>
+          <w:rFonts w:ascii="Consolas" w:hAnsi="Consolas"/>
+          <w:color w:val="FFFFFF"/>
+          <w:sz w:val="17"/>
+          <w:szCs w:val="17"/>
+        </w:rPr>
+        <w:t>getDate</w:t>
+      </w:r>
+      <w:proofErr w:type="spellEnd"/>
+      <w:r>
+        <w:rPr>
+          <w:rFonts w:ascii="Consolas" w:hAnsi="Consolas"/>
+          <w:color w:val="FFFFFF"/>
+          <w:sz w:val="17"/>
+          <w:szCs w:val="17"/>
+        </w:rPr>
+        <w:t>() {</w:t>
       </w:r>
     </w:p>
     <w:p>
@@ -3176,6 +3964,7 @@
         </w:rPr>
         <w:t>    </w:t>
       </w:r>
+      <w:proofErr w:type="spellStart"/>
       <w:r>
         <w:rPr>
           <w:rFonts w:ascii="Consolas" w:hAnsi="Consolas"/>
@@ -3185,6 +3974,7 @@
         </w:rPr>
         <w:t>const</w:t>
       </w:r>
+      <w:proofErr w:type="spellEnd"/>
       <w:r>
         <w:rPr>
           <w:rFonts w:ascii="Consolas" w:hAnsi="Consolas"/>
@@ -3335,6 +4125,7 @@
         </w:rPr>
         <w:t>    </w:t>
       </w:r>
+      <w:proofErr w:type="spellStart"/>
       <w:r>
         <w:rPr>
           <w:rFonts w:ascii="Consolas" w:hAnsi="Consolas"/>
@@ -3344,6 +4135,7 @@
         </w:rPr>
         <w:t>const</w:t>
       </w:r>
+      <w:proofErr w:type="spellEnd"/>
       <w:r>
         <w:rPr>
           <w:rFonts w:ascii="Consolas" w:hAnsi="Consolas"/>
@@ -3633,7 +4425,27 @@
           <w:sz w:val="17"/>
           <w:szCs w:val="17"/>
         </w:rPr>
-        <w:t> date.toLocaleDateString(</w:t>
+        <w:t> </w:t>
+      </w:r>
+      <w:proofErr w:type="spellStart"/>
+      <w:r>
+        <w:rPr>
+          <w:rFonts w:ascii="Consolas" w:hAnsi="Consolas"/>
+          <w:color w:val="FFFFFF"/>
+          <w:sz w:val="17"/>
+          <w:szCs w:val="17"/>
+        </w:rPr>
+        <w:t>date.toLocaleDateString</w:t>
+      </w:r>
+      <w:proofErr w:type="spellEnd"/>
+      <w:r>
+        <w:rPr>
+          <w:rFonts w:ascii="Consolas" w:hAnsi="Consolas"/>
+          <w:color w:val="FFFFFF"/>
+          <w:sz w:val="17"/>
+          <w:szCs w:val="17"/>
+        </w:rPr>
+        <w:t>(</w:t>
       </w:r>
       <w:r>
         <w:rPr>
@@ -3642,7 +4454,27 @@
           <w:sz w:val="17"/>
           <w:szCs w:val="17"/>
         </w:rPr>
-        <w:t>"en-US"</w:t>
+        <w:t>"</w:t>
+      </w:r>
+      <w:proofErr w:type="spellStart"/>
+      <w:r>
+        <w:rPr>
+          <w:rFonts w:ascii="Consolas" w:hAnsi="Consolas"/>
+          <w:color w:val="ABE338"/>
+          <w:sz w:val="17"/>
+          <w:szCs w:val="17"/>
+        </w:rPr>
+        <w:t>en</w:t>
+      </w:r>
+      <w:proofErr w:type="spellEnd"/>
+      <w:r>
+        <w:rPr>
+          <w:rFonts w:ascii="Consolas" w:hAnsi="Consolas"/>
+          <w:color w:val="ABE338"/>
+          <w:sz w:val="17"/>
+          <w:szCs w:val="17"/>
+        </w:rPr>
+        <w:t>-US"</w:t>
       </w:r>
       <w:r>
         <w:rPr>
@@ -3718,7 +4550,7 @@
                     <pic:cNvPicPr/>
                   </pic:nvPicPr>
                   <pic:blipFill rotWithShape="1">
-                    <a:blip r:embed="rId15"/>
+                    <a:blip r:embed="rId16"/>
                     <a:srcRect b="31042"/>
                     <a:stretch/>
                   </pic:blipFill>
@@ -3825,6 +4657,7 @@
           <w:szCs w:val="18"/>
         </w:rPr>
       </w:pPr>
+      <w:proofErr w:type="gramStart"/>
       <w:r>
         <w:rPr>
           <w:rFonts w:ascii="Lucida Console" w:hAnsi="Lucida Console" w:cs="Lucida Console"/>
@@ -3845,7 +4678,19 @@
           <w:sz w:val="18"/>
           <w:szCs w:val="18"/>
         </w:rPr>
-        <w:t>ay.js Module</w:t>
+        <w:t>ay.js</w:t>
+      </w:r>
+      <w:proofErr w:type="gramEnd"/>
+      <w:r>
+        <w:rPr>
+          <w:rFonts w:ascii="Lucida Console" w:hAnsi="Lucida Console" w:cs="Lucida Console"/>
+          <w:b/>
+          <w:i/>
+          <w:color w:val="ED7D31" w:themeColor="accent2"/>
+          <w:sz w:val="18"/>
+          <w:szCs w:val="18"/>
+        </w:rPr>
+        <w:t xml:space="preserve"> Module</w:t>
       </w:r>
     </w:p>
     <w:p>
@@ -3889,6 +4734,7 @@
         </w:rPr>
         <w:t xml:space="preserve">  </w:t>
       </w:r>
+      <w:proofErr w:type="gramStart"/>
       <w:r>
         <w:rPr>
           <w:rFonts w:ascii="Lucida Console" w:hAnsi="Lucida Console" w:cs="Lucida Console"/>
@@ -3897,7 +4743,18 @@
           <w:sz w:val="18"/>
           <w:szCs w:val="18"/>
         </w:rPr>
-        <w:t>this is where your module is located and is currently in a local directory</w:t>
+        <w:t>this</w:t>
+      </w:r>
+      <w:proofErr w:type="gramEnd"/>
+      <w:r>
+        <w:rPr>
+          <w:rFonts w:ascii="Lucida Console" w:hAnsi="Lucida Console" w:cs="Lucida Console"/>
+          <w:i/>
+          <w:color w:val="ED7D31" w:themeColor="accent2"/>
+          <w:sz w:val="18"/>
+          <w:szCs w:val="18"/>
+        </w:rPr>
+        <w:t xml:space="preserve"> is where your module is located and is currently in a local directory</w:t>
       </w:r>
     </w:p>
     <w:p>
@@ -3922,6 +4779,7 @@
         </w:rPr>
         <w:t xml:space="preserve">  </w:t>
       </w:r>
+      <w:proofErr w:type="gramStart"/>
       <w:r>
         <w:rPr>
           <w:rFonts w:ascii="Lucida Console" w:hAnsi="Lucida Console" w:cs="Lucida Console"/>
@@ -3931,13 +4789,50 @@
         </w:rPr>
         <w:t>id</w:t>
       </w:r>
-      <w:r>
-        <w:rPr>
-          <w:rFonts w:ascii="Lucida Console" w:hAnsi="Lucida Console" w:cs="Lucida Console"/>
-          <w:sz w:val="18"/>
-          <w:szCs w:val="18"/>
-        </w:rPr>
-        <w:t>: 'E:\\Angelughhh\\EJS\\ToDo List\\date.js',</w:t>
+      <w:proofErr w:type="gramEnd"/>
+      <w:r>
+        <w:rPr>
+          <w:rFonts w:ascii="Lucida Console" w:hAnsi="Lucida Console" w:cs="Lucida Console"/>
+          <w:sz w:val="18"/>
+          <w:szCs w:val="18"/>
+        </w:rPr>
+        <w:t>: 'E:\\</w:t>
+      </w:r>
+      <w:proofErr w:type="spellStart"/>
+      <w:r>
+        <w:rPr>
+          <w:rFonts w:ascii="Lucida Console" w:hAnsi="Lucida Console" w:cs="Lucida Console"/>
+          <w:sz w:val="18"/>
+          <w:szCs w:val="18"/>
+        </w:rPr>
+        <w:t>Angelughhh</w:t>
+      </w:r>
+      <w:proofErr w:type="spellEnd"/>
+      <w:r>
+        <w:rPr>
+          <w:rFonts w:ascii="Lucida Console" w:hAnsi="Lucida Console" w:cs="Lucida Console"/>
+          <w:sz w:val="18"/>
+          <w:szCs w:val="18"/>
+        </w:rPr>
+        <w:t>\\EJS\\</w:t>
+      </w:r>
+      <w:proofErr w:type="spellStart"/>
+      <w:r>
+        <w:rPr>
+          <w:rFonts w:ascii="Lucida Console" w:hAnsi="Lucida Console" w:cs="Lucida Console"/>
+          <w:sz w:val="18"/>
+          <w:szCs w:val="18"/>
+        </w:rPr>
+        <w:t>ToDo</w:t>
+      </w:r>
+      <w:proofErr w:type="spellEnd"/>
+      <w:r>
+        <w:rPr>
+          <w:rFonts w:ascii="Lucida Console" w:hAnsi="Lucida Console" w:cs="Lucida Console"/>
+          <w:sz w:val="18"/>
+          <w:szCs w:val="18"/>
+        </w:rPr>
+        <w:t xml:space="preserve"> List\\date.js',</w:t>
       </w:r>
       <w:r>
         <w:rPr>
@@ -3966,7 +4861,61 @@
           <w:sz w:val="18"/>
           <w:szCs w:val="18"/>
         </w:rPr>
-        <w:t xml:space="preserve">  path: 'E:\\Angelughhh\\EJS\\ToDo List',</w:t>
+        <w:t xml:space="preserve">  </w:t>
+      </w:r>
+      <w:proofErr w:type="gramStart"/>
+      <w:r>
+        <w:rPr>
+          <w:rFonts w:ascii="Lucida Console" w:hAnsi="Lucida Console" w:cs="Lucida Console"/>
+          <w:sz w:val="18"/>
+          <w:szCs w:val="18"/>
+        </w:rPr>
+        <w:t>path</w:t>
+      </w:r>
+      <w:proofErr w:type="gramEnd"/>
+      <w:r>
+        <w:rPr>
+          <w:rFonts w:ascii="Lucida Console" w:hAnsi="Lucida Console" w:cs="Lucida Console"/>
+          <w:sz w:val="18"/>
+          <w:szCs w:val="18"/>
+        </w:rPr>
+        <w:t>: 'E:\\</w:t>
+      </w:r>
+      <w:proofErr w:type="spellStart"/>
+      <w:r>
+        <w:rPr>
+          <w:rFonts w:ascii="Lucida Console" w:hAnsi="Lucida Console" w:cs="Lucida Console"/>
+          <w:sz w:val="18"/>
+          <w:szCs w:val="18"/>
+        </w:rPr>
+        <w:t>Angelughhh</w:t>
+      </w:r>
+      <w:proofErr w:type="spellEnd"/>
+      <w:r>
+        <w:rPr>
+          <w:rFonts w:ascii="Lucida Console" w:hAnsi="Lucida Console" w:cs="Lucida Console"/>
+          <w:sz w:val="18"/>
+          <w:szCs w:val="18"/>
+        </w:rPr>
+        <w:t>\\EJS\\</w:t>
+      </w:r>
+      <w:proofErr w:type="spellStart"/>
+      <w:r>
+        <w:rPr>
+          <w:rFonts w:ascii="Lucida Console" w:hAnsi="Lucida Console" w:cs="Lucida Console"/>
+          <w:sz w:val="18"/>
+          <w:szCs w:val="18"/>
+        </w:rPr>
+        <w:t>ToDo</w:t>
+      </w:r>
+      <w:proofErr w:type="spellEnd"/>
+      <w:r>
+        <w:rPr>
+          <w:rFonts w:ascii="Lucida Console" w:hAnsi="Lucida Console" w:cs="Lucida Console"/>
+          <w:sz w:val="18"/>
+          <w:szCs w:val="18"/>
+        </w:rPr>
+        <w:t xml:space="preserve"> List',</w:t>
       </w:r>
     </w:p>
     <w:p>
@@ -4004,6 +4953,7 @@
         </w:rPr>
         <w:t xml:space="preserve">  </w:t>
       </w:r>
+      <w:proofErr w:type="gramStart"/>
       <w:r>
         <w:rPr>
           <w:rFonts w:ascii="Lucida Console" w:hAnsi="Lucida Console" w:cs="Lucida Console"/>
@@ -4012,7 +4962,18 @@
           <w:sz w:val="18"/>
           <w:szCs w:val="18"/>
         </w:rPr>
-        <w:t xml:space="preserve">this property </w:t>
+        <w:t>this</w:t>
+      </w:r>
+      <w:proofErr w:type="gramEnd"/>
+      <w:r>
+        <w:rPr>
+          <w:rFonts w:ascii="Lucida Console" w:hAnsi="Lucida Console" w:cs="Lucida Console"/>
+          <w:i/>
+          <w:color w:val="ED7D31" w:themeColor="accent2"/>
+          <w:sz w:val="18"/>
+          <w:szCs w:val="18"/>
+        </w:rPr>
+        <w:t xml:space="preserve"> property </w:t>
       </w:r>
       <w:r>
         <w:rPr>
@@ -4033,7 +4994,29 @@
           <w:sz w:val="18"/>
           <w:szCs w:val="18"/>
         </w:rPr>
-        <w:t xml:space="preserve"> is a js object (as denoted by the curly braces)</w:t>
+        <w:t xml:space="preserve"> is a </w:t>
+      </w:r>
+      <w:proofErr w:type="spellStart"/>
+      <w:r>
+        <w:rPr>
+          <w:rFonts w:ascii="Lucida Console" w:hAnsi="Lucida Console" w:cs="Lucida Console"/>
+          <w:i/>
+          <w:color w:val="ED7D31" w:themeColor="accent2"/>
+          <w:sz w:val="18"/>
+          <w:szCs w:val="18"/>
+        </w:rPr>
+        <w:t>js</w:t>
+      </w:r>
+      <w:proofErr w:type="spellEnd"/>
+      <w:r>
+        <w:rPr>
+          <w:rFonts w:ascii="Lucida Console" w:hAnsi="Lucida Console" w:cs="Lucida Console"/>
+          <w:i/>
+          <w:color w:val="ED7D31" w:themeColor="accent2"/>
+          <w:sz w:val="18"/>
+          <w:szCs w:val="18"/>
+        </w:rPr>
+        <w:t xml:space="preserve"> object (as denoted by the curly braces)</w:t>
       </w:r>
     </w:p>
     <w:p>
@@ -4056,7 +5039,29 @@
           <w:sz w:val="18"/>
           <w:szCs w:val="18"/>
         </w:rPr>
-        <w:t xml:space="preserve">  at the moment, this indicates that your day.js module is not exporting anything</w:t>
+        <w:t xml:space="preserve">  </w:t>
+      </w:r>
+      <w:proofErr w:type="gramStart"/>
+      <w:r>
+        <w:rPr>
+          <w:rFonts w:ascii="Lucida Console" w:hAnsi="Lucida Console" w:cs="Lucida Console"/>
+          <w:i/>
+          <w:color w:val="ED7D31" w:themeColor="accent2"/>
+          <w:sz w:val="18"/>
+          <w:szCs w:val="18"/>
+        </w:rPr>
+        <w:t>at</w:t>
+      </w:r>
+      <w:proofErr w:type="gramEnd"/>
+      <w:r>
+        <w:rPr>
+          <w:rFonts w:ascii="Lucida Console" w:hAnsi="Lucida Console" w:cs="Lucida Console"/>
+          <w:i/>
+          <w:color w:val="ED7D31" w:themeColor="accent2"/>
+          <w:sz w:val="18"/>
+          <w:szCs w:val="18"/>
+        </w:rPr>
+        <w:t xml:space="preserve"> the moment, this indicates that your day.js module is not exporting anything</w:t>
       </w:r>
     </w:p>
     <w:p>
@@ -4079,6 +5084,7 @@
         </w:rPr>
         <w:t xml:space="preserve">  </w:t>
       </w:r>
+      <w:proofErr w:type="gramStart"/>
       <w:r>
         <w:rPr>
           <w:rFonts w:ascii="Lucida Console" w:hAnsi="Lucida Console" w:cs="Lucida Console"/>
@@ -4088,6 +5094,7 @@
         </w:rPr>
         <w:t>exports</w:t>
       </w:r>
+      <w:proofErr w:type="gramEnd"/>
       <w:r>
         <w:rPr>
           <w:rFonts w:ascii="Lucida Console" w:hAnsi="Lucida Console" w:cs="Lucida Console"/>
@@ -4128,8 +5135,10 @@
           <w:sz w:val="18"/>
           <w:szCs w:val="18"/>
         </w:rPr>
+        <w:lastRenderedPageBreak/>
         <w:t xml:space="preserve">  </w:t>
       </w:r>
+      <w:proofErr w:type="gramStart"/>
       <w:r>
         <w:rPr>
           <w:rFonts w:ascii="Lucida Console" w:hAnsi="Lucida Console" w:cs="Lucida Console"/>
@@ -4138,7 +5147,18 @@
           <w:sz w:val="18"/>
           <w:szCs w:val="18"/>
         </w:rPr>
-        <w:t>the actual parent module’s details that launched/required this day.js module</w:t>
+        <w:t>the</w:t>
+      </w:r>
+      <w:proofErr w:type="gramEnd"/>
+      <w:r>
+        <w:rPr>
+          <w:rFonts w:ascii="Lucida Console" w:hAnsi="Lucida Console" w:cs="Lucida Console"/>
+          <w:i/>
+          <w:color w:val="ED7D31" w:themeColor="accent2"/>
+          <w:sz w:val="18"/>
+          <w:szCs w:val="18"/>
+        </w:rPr>
+        <w:t xml:space="preserve"> actual parent module’s details that launched/required this day.js module</w:t>
       </w:r>
     </w:p>
     <w:p>
@@ -4159,7 +5179,25 @@
           <w:sz w:val="18"/>
           <w:szCs w:val="18"/>
         </w:rPr>
-        <w:t xml:space="preserve">  parent: </w:t>
+        <w:t xml:space="preserve">  </w:t>
+      </w:r>
+      <w:proofErr w:type="gramStart"/>
+      <w:r>
+        <w:rPr>
+          <w:rFonts w:ascii="Lucida Console" w:hAnsi="Lucida Console" w:cs="Lucida Console"/>
+          <w:sz w:val="18"/>
+          <w:szCs w:val="18"/>
+        </w:rPr>
+        <w:t>parent</w:t>
+      </w:r>
+      <w:proofErr w:type="gramEnd"/>
+      <w:r>
+        <w:rPr>
+          <w:rFonts w:ascii="Lucida Console" w:hAnsi="Lucida Console" w:cs="Lucida Console"/>
+          <w:sz w:val="18"/>
+          <w:szCs w:val="18"/>
+        </w:rPr>
+        <w:t xml:space="preserve">: </w:t>
       </w:r>
     </w:p>
     <w:p>
@@ -4201,7 +5239,25 @@
           <w:sz w:val="18"/>
           <w:szCs w:val="18"/>
         </w:rPr>
-        <w:t xml:space="preserve">    id: '.',</w:t>
+        <w:t xml:space="preserve">    </w:t>
+      </w:r>
+      <w:proofErr w:type="gramStart"/>
+      <w:r>
+        <w:rPr>
+          <w:rFonts w:ascii="Lucida Console" w:hAnsi="Lucida Console" w:cs="Lucida Console"/>
+          <w:sz w:val="18"/>
+          <w:szCs w:val="18"/>
+        </w:rPr>
+        <w:t>id</w:t>
+      </w:r>
+      <w:proofErr w:type="gramEnd"/>
+      <w:r>
+        <w:rPr>
+          <w:rFonts w:ascii="Lucida Console" w:hAnsi="Lucida Console" w:cs="Lucida Console"/>
+          <w:sz w:val="18"/>
+          <w:szCs w:val="18"/>
+        </w:rPr>
+        <w:t>: '.',</w:t>
       </w:r>
     </w:p>
     <w:p>
@@ -4222,7 +5278,61 @@
           <w:sz w:val="18"/>
           <w:szCs w:val="18"/>
         </w:rPr>
-        <w:t xml:space="preserve">    path: 'E:\\Angelughhh\\EJS\\ToDo List',</w:t>
+        <w:t xml:space="preserve">    </w:t>
+      </w:r>
+      <w:proofErr w:type="gramStart"/>
+      <w:r>
+        <w:rPr>
+          <w:rFonts w:ascii="Lucida Console" w:hAnsi="Lucida Console" w:cs="Lucida Console"/>
+          <w:sz w:val="18"/>
+          <w:szCs w:val="18"/>
+        </w:rPr>
+        <w:t>path</w:t>
+      </w:r>
+      <w:proofErr w:type="gramEnd"/>
+      <w:r>
+        <w:rPr>
+          <w:rFonts w:ascii="Lucida Console" w:hAnsi="Lucida Console" w:cs="Lucida Console"/>
+          <w:sz w:val="18"/>
+          <w:szCs w:val="18"/>
+        </w:rPr>
+        <w:t>: 'E:\\</w:t>
+      </w:r>
+      <w:proofErr w:type="spellStart"/>
+      <w:r>
+        <w:rPr>
+          <w:rFonts w:ascii="Lucida Console" w:hAnsi="Lucida Console" w:cs="Lucida Console"/>
+          <w:sz w:val="18"/>
+          <w:szCs w:val="18"/>
+        </w:rPr>
+        <w:t>Angelughhh</w:t>
+      </w:r>
+      <w:proofErr w:type="spellEnd"/>
+      <w:r>
+        <w:rPr>
+          <w:rFonts w:ascii="Lucida Console" w:hAnsi="Lucida Console" w:cs="Lucida Console"/>
+          <w:sz w:val="18"/>
+          <w:szCs w:val="18"/>
+        </w:rPr>
+        <w:t>\\EJS\\</w:t>
+      </w:r>
+      <w:proofErr w:type="spellStart"/>
+      <w:r>
+        <w:rPr>
+          <w:rFonts w:ascii="Lucida Console" w:hAnsi="Lucida Console" w:cs="Lucida Console"/>
+          <w:sz w:val="18"/>
+          <w:szCs w:val="18"/>
+        </w:rPr>
+        <w:t>ToDo</w:t>
+      </w:r>
+      <w:proofErr w:type="spellEnd"/>
+      <w:r>
+        <w:rPr>
+          <w:rFonts w:ascii="Lucida Console" w:hAnsi="Lucida Console" w:cs="Lucida Console"/>
+          <w:sz w:val="18"/>
+          <w:szCs w:val="18"/>
+        </w:rPr>
+        <w:t xml:space="preserve"> List',</w:t>
       </w:r>
     </w:p>
     <w:p>
@@ -4243,7 +5353,25 @@
           <w:sz w:val="18"/>
           <w:szCs w:val="18"/>
         </w:rPr>
-        <w:t xml:space="preserve">    exports: {},</w:t>
+        <w:t xml:space="preserve">    </w:t>
+      </w:r>
+      <w:proofErr w:type="gramStart"/>
+      <w:r>
+        <w:rPr>
+          <w:rFonts w:ascii="Lucida Console" w:hAnsi="Lucida Console" w:cs="Lucida Console"/>
+          <w:sz w:val="18"/>
+          <w:szCs w:val="18"/>
+        </w:rPr>
+        <w:t>exports</w:t>
+      </w:r>
+      <w:proofErr w:type="gramEnd"/>
+      <w:r>
+        <w:rPr>
+          <w:rFonts w:ascii="Lucida Console" w:hAnsi="Lucida Console" w:cs="Lucida Console"/>
+          <w:sz w:val="18"/>
+          <w:szCs w:val="18"/>
+        </w:rPr>
+        <w:t>: {},</w:t>
       </w:r>
     </w:p>
     <w:p>
@@ -4264,7 +5392,25 @@
           <w:sz w:val="18"/>
           <w:szCs w:val="18"/>
         </w:rPr>
-        <w:t xml:space="preserve">    parent: null,</w:t>
+        <w:t xml:space="preserve">    </w:t>
+      </w:r>
+      <w:proofErr w:type="gramStart"/>
+      <w:r>
+        <w:rPr>
+          <w:rFonts w:ascii="Lucida Console" w:hAnsi="Lucida Console" w:cs="Lucida Console"/>
+          <w:sz w:val="18"/>
+          <w:szCs w:val="18"/>
+        </w:rPr>
+        <w:t>parent</w:t>
+      </w:r>
+      <w:proofErr w:type="gramEnd"/>
+      <w:r>
+        <w:rPr>
+          <w:rFonts w:ascii="Lucida Console" w:hAnsi="Lucida Console" w:cs="Lucida Console"/>
+          <w:sz w:val="18"/>
+          <w:szCs w:val="18"/>
+        </w:rPr>
+        <w:t>: null,</w:t>
       </w:r>
     </w:p>
     <w:p>
@@ -4287,6 +5433,7 @@
         </w:rPr>
         <w:t xml:space="preserve">    </w:t>
       </w:r>
+      <w:proofErr w:type="gramStart"/>
       <w:r>
         <w:rPr>
           <w:rFonts w:ascii="Lucida Console" w:hAnsi="Lucida Console" w:cs="Lucida Console"/>
@@ -4295,7 +5442,18 @@
           <w:sz w:val="18"/>
           <w:szCs w:val="18"/>
         </w:rPr>
-        <w:t>parent module (of day.js) is app.js</w:t>
+        <w:t>parent</w:t>
+      </w:r>
+      <w:proofErr w:type="gramEnd"/>
+      <w:r>
+        <w:rPr>
+          <w:rFonts w:ascii="Lucida Console" w:hAnsi="Lucida Console" w:cs="Lucida Console"/>
+          <w:i/>
+          <w:color w:val="ED7D31" w:themeColor="accent2"/>
+          <w:sz w:val="18"/>
+          <w:szCs w:val="18"/>
+        </w:rPr>
+        <w:t xml:space="preserve"> module (of day.js) is app.js</w:t>
       </w:r>
     </w:p>
     <w:p>
@@ -4316,7 +5474,61 @@
           <w:sz w:val="18"/>
           <w:szCs w:val="18"/>
         </w:rPr>
-        <w:t xml:space="preserve">    filename: 'E:\\Angelughhh\\EJS\\ToDo List\\app.js',</w:t>
+        <w:t xml:space="preserve">    </w:t>
+      </w:r>
+      <w:proofErr w:type="gramStart"/>
+      <w:r>
+        <w:rPr>
+          <w:rFonts w:ascii="Lucida Console" w:hAnsi="Lucida Console" w:cs="Lucida Console"/>
+          <w:sz w:val="18"/>
+          <w:szCs w:val="18"/>
+        </w:rPr>
+        <w:t>filename</w:t>
+      </w:r>
+      <w:proofErr w:type="gramEnd"/>
+      <w:r>
+        <w:rPr>
+          <w:rFonts w:ascii="Lucida Console" w:hAnsi="Lucida Console" w:cs="Lucida Console"/>
+          <w:sz w:val="18"/>
+          <w:szCs w:val="18"/>
+        </w:rPr>
+        <w:t>: 'E:\\</w:t>
+      </w:r>
+      <w:proofErr w:type="spellStart"/>
+      <w:r>
+        <w:rPr>
+          <w:rFonts w:ascii="Lucida Console" w:hAnsi="Lucida Console" w:cs="Lucida Console"/>
+          <w:sz w:val="18"/>
+          <w:szCs w:val="18"/>
+        </w:rPr>
+        <w:t>Angelughhh</w:t>
+      </w:r>
+      <w:proofErr w:type="spellEnd"/>
+      <w:r>
+        <w:rPr>
+          <w:rFonts w:ascii="Lucida Console" w:hAnsi="Lucida Console" w:cs="Lucida Console"/>
+          <w:sz w:val="18"/>
+          <w:szCs w:val="18"/>
+        </w:rPr>
+        <w:t>\\EJS\\</w:t>
+      </w:r>
+      <w:proofErr w:type="spellStart"/>
+      <w:r>
+        <w:rPr>
+          <w:rFonts w:ascii="Lucida Console" w:hAnsi="Lucida Console" w:cs="Lucida Console"/>
+          <w:sz w:val="18"/>
+          <w:szCs w:val="18"/>
+        </w:rPr>
+        <w:t>ToDo</w:t>
+      </w:r>
+      <w:proofErr w:type="spellEnd"/>
+      <w:r>
+        <w:rPr>
+          <w:rFonts w:ascii="Lucida Console" w:hAnsi="Lucida Console" w:cs="Lucida Console"/>
+          <w:sz w:val="18"/>
+          <w:szCs w:val="18"/>
+        </w:rPr>
+        <w:t xml:space="preserve"> List\\app.js',</w:t>
       </w:r>
     </w:p>
     <w:p>
@@ -4337,7 +5549,25 @@
           <w:sz w:val="18"/>
           <w:szCs w:val="18"/>
         </w:rPr>
-        <w:t xml:space="preserve">    loaded: false,</w:t>
+        <w:t xml:space="preserve">    </w:t>
+      </w:r>
+      <w:proofErr w:type="gramStart"/>
+      <w:r>
+        <w:rPr>
+          <w:rFonts w:ascii="Lucida Console" w:hAnsi="Lucida Console" w:cs="Lucida Console"/>
+          <w:sz w:val="18"/>
+          <w:szCs w:val="18"/>
+        </w:rPr>
+        <w:t>loaded</w:t>
+      </w:r>
+      <w:proofErr w:type="gramEnd"/>
+      <w:r>
+        <w:rPr>
+          <w:rFonts w:ascii="Lucida Console" w:hAnsi="Lucida Console" w:cs="Lucida Console"/>
+          <w:sz w:val="18"/>
+          <w:szCs w:val="18"/>
+        </w:rPr>
+        <w:t>: false,</w:t>
       </w:r>
     </w:p>
     <w:p>
@@ -4360,6 +5590,7 @@
         </w:rPr>
         <w:t xml:space="preserve">    </w:t>
       </w:r>
+      <w:proofErr w:type="gramStart"/>
       <w:r>
         <w:rPr>
           <w:rFonts w:ascii="Lucida Console" w:hAnsi="Lucida Console" w:cs="Lucida Console"/>
@@ -4368,7 +5599,18 @@
           <w:sz w:val="18"/>
           <w:szCs w:val="18"/>
         </w:rPr>
-        <w:t>example of the children property are the required express and body-parser</w:t>
+        <w:t>example</w:t>
+      </w:r>
+      <w:proofErr w:type="gramEnd"/>
+      <w:r>
+        <w:rPr>
+          <w:rFonts w:ascii="Lucida Console" w:hAnsi="Lucida Console" w:cs="Lucida Console"/>
+          <w:i/>
+          <w:color w:val="ED7D31" w:themeColor="accent2"/>
+          <w:sz w:val="18"/>
+          <w:szCs w:val="18"/>
+        </w:rPr>
+        <w:t xml:space="preserve"> of the children property are the required express and body-parser</w:t>
       </w:r>
     </w:p>
     <w:p>
@@ -4389,7 +5631,25 @@
           <w:sz w:val="18"/>
           <w:szCs w:val="18"/>
         </w:rPr>
-        <w:t xml:space="preserve">    children: [ [Module], [Circular *1] ],</w:t>
+        <w:t xml:space="preserve">    </w:t>
+      </w:r>
+      <w:proofErr w:type="gramStart"/>
+      <w:r>
+        <w:rPr>
+          <w:rFonts w:ascii="Lucida Console" w:hAnsi="Lucida Console" w:cs="Lucida Console"/>
+          <w:sz w:val="18"/>
+          <w:szCs w:val="18"/>
+        </w:rPr>
+        <w:t>children</w:t>
+      </w:r>
+      <w:proofErr w:type="gramEnd"/>
+      <w:r>
+        <w:rPr>
+          <w:rFonts w:ascii="Lucida Console" w:hAnsi="Lucida Console" w:cs="Lucida Console"/>
+          <w:sz w:val="18"/>
+          <w:szCs w:val="18"/>
+        </w:rPr>
+        <w:t>: [ [Module], [Circular *1] ],</w:t>
       </w:r>
     </w:p>
     <w:p>
@@ -4410,7 +5670,25 @@
           <w:sz w:val="18"/>
           <w:szCs w:val="18"/>
         </w:rPr>
-        <w:t xml:space="preserve">    paths: [</w:t>
+        <w:t xml:space="preserve">    </w:t>
+      </w:r>
+      <w:proofErr w:type="gramStart"/>
+      <w:r>
+        <w:rPr>
+          <w:rFonts w:ascii="Lucida Console" w:hAnsi="Lucida Console" w:cs="Lucida Console"/>
+          <w:sz w:val="18"/>
+          <w:szCs w:val="18"/>
+        </w:rPr>
+        <w:t>paths</w:t>
+      </w:r>
+      <w:proofErr w:type="gramEnd"/>
+      <w:r>
+        <w:rPr>
+          <w:rFonts w:ascii="Lucida Console" w:hAnsi="Lucida Console" w:cs="Lucida Console"/>
+          <w:sz w:val="18"/>
+          <w:szCs w:val="18"/>
+        </w:rPr>
+        <w:t>: [</w:t>
       </w:r>
     </w:p>
     <w:p>
@@ -4431,7 +5709,61 @@
           <w:sz w:val="18"/>
           <w:szCs w:val="18"/>
         </w:rPr>
-        <w:t xml:space="preserve">      'E:\\Angelughhh\\EJS\\ToDo List\\node_modules',</w:t>
+        <w:t xml:space="preserve">      'E</w:t>
+      </w:r>
+      <w:proofErr w:type="gramStart"/>
+      <w:r>
+        <w:rPr>
+          <w:rFonts w:ascii="Lucida Console" w:hAnsi="Lucida Console" w:cs="Lucida Console"/>
+          <w:sz w:val="18"/>
+          <w:szCs w:val="18"/>
+        </w:rPr>
+        <w:t>:\</w:t>
+      </w:r>
+      <w:proofErr w:type="gramEnd"/>
+      <w:r>
+        <w:rPr>
+          <w:rFonts w:ascii="Lucida Console" w:hAnsi="Lucida Console" w:cs="Lucida Console"/>
+          <w:sz w:val="18"/>
+          <w:szCs w:val="18"/>
+        </w:rPr>
+        <w:t>\</w:t>
+      </w:r>
+      <w:proofErr w:type="spellStart"/>
+      <w:r>
+        <w:rPr>
+          <w:rFonts w:ascii="Lucida Console" w:hAnsi="Lucida Console" w:cs="Lucida Console"/>
+          <w:sz w:val="18"/>
+          <w:szCs w:val="18"/>
+        </w:rPr>
+        <w:t>Angelughhh</w:t>
+      </w:r>
+      <w:proofErr w:type="spellEnd"/>
+      <w:r>
+        <w:rPr>
+          <w:rFonts w:ascii="Lucida Console" w:hAnsi="Lucida Console" w:cs="Lucida Console"/>
+          <w:sz w:val="18"/>
+          <w:szCs w:val="18"/>
+        </w:rPr>
+        <w:t>\\EJS\\</w:t>
+      </w:r>
+      <w:proofErr w:type="spellStart"/>
+      <w:r>
+        <w:rPr>
+          <w:rFonts w:ascii="Lucida Console" w:hAnsi="Lucida Console" w:cs="Lucida Console"/>
+          <w:sz w:val="18"/>
+          <w:szCs w:val="18"/>
+        </w:rPr>
+        <w:t>ToDo</w:t>
+      </w:r>
+      <w:proofErr w:type="spellEnd"/>
+      <w:r>
+        <w:rPr>
+          <w:rFonts w:ascii="Lucida Console" w:hAnsi="Lucida Console" w:cs="Lucida Console"/>
+          <w:sz w:val="18"/>
+          <w:szCs w:val="18"/>
+        </w:rPr>
+        <w:t xml:space="preserve"> List\\node_modules',</w:t>
       </w:r>
     </w:p>
     <w:p>
@@ -4452,7 +5784,43 @@
           <w:sz w:val="18"/>
           <w:szCs w:val="18"/>
         </w:rPr>
-        <w:t xml:space="preserve">      'E:\\Angelughhh\\EJS\\node_modules',</w:t>
+        <w:t xml:space="preserve">      'E</w:t>
+      </w:r>
+      <w:proofErr w:type="gramStart"/>
+      <w:r>
+        <w:rPr>
+          <w:rFonts w:ascii="Lucida Console" w:hAnsi="Lucida Console" w:cs="Lucida Console"/>
+          <w:sz w:val="18"/>
+          <w:szCs w:val="18"/>
+        </w:rPr>
+        <w:t>:\</w:t>
+      </w:r>
+      <w:proofErr w:type="gramEnd"/>
+      <w:r>
+        <w:rPr>
+          <w:rFonts w:ascii="Lucida Console" w:hAnsi="Lucida Console" w:cs="Lucida Console"/>
+          <w:sz w:val="18"/>
+          <w:szCs w:val="18"/>
+        </w:rPr>
+        <w:t>\</w:t>
+      </w:r>
+      <w:proofErr w:type="spellStart"/>
+      <w:r>
+        <w:rPr>
+          <w:rFonts w:ascii="Lucida Console" w:hAnsi="Lucida Console" w:cs="Lucida Console"/>
+          <w:sz w:val="18"/>
+          <w:szCs w:val="18"/>
+        </w:rPr>
+        <w:t>Angelughhh</w:t>
+      </w:r>
+      <w:proofErr w:type="spellEnd"/>
+      <w:r>
+        <w:rPr>
+          <w:rFonts w:ascii="Lucida Console" w:hAnsi="Lucida Console" w:cs="Lucida Console"/>
+          <w:sz w:val="18"/>
+          <w:szCs w:val="18"/>
+        </w:rPr>
+        <w:t>\\EJS\\node_modules',</w:t>
       </w:r>
     </w:p>
     <w:p>
@@ -4473,7 +5841,43 @@
           <w:sz w:val="18"/>
           <w:szCs w:val="18"/>
         </w:rPr>
-        <w:t xml:space="preserve">      'E:\\Angelughhh\\node_modules',</w:t>
+        <w:t xml:space="preserve">      'E</w:t>
+      </w:r>
+      <w:proofErr w:type="gramStart"/>
+      <w:r>
+        <w:rPr>
+          <w:rFonts w:ascii="Lucida Console" w:hAnsi="Lucida Console" w:cs="Lucida Console"/>
+          <w:sz w:val="18"/>
+          <w:szCs w:val="18"/>
+        </w:rPr>
+        <w:t>:\</w:t>
+      </w:r>
+      <w:proofErr w:type="gramEnd"/>
+      <w:r>
+        <w:rPr>
+          <w:rFonts w:ascii="Lucida Console" w:hAnsi="Lucida Console" w:cs="Lucida Console"/>
+          <w:sz w:val="18"/>
+          <w:szCs w:val="18"/>
+        </w:rPr>
+        <w:t>\</w:t>
+      </w:r>
+      <w:proofErr w:type="spellStart"/>
+      <w:r>
+        <w:rPr>
+          <w:rFonts w:ascii="Lucida Console" w:hAnsi="Lucida Console" w:cs="Lucida Console"/>
+          <w:sz w:val="18"/>
+          <w:szCs w:val="18"/>
+        </w:rPr>
+        <w:t>Angelughhh</w:t>
+      </w:r>
+      <w:proofErr w:type="spellEnd"/>
+      <w:r>
+        <w:rPr>
+          <w:rFonts w:ascii="Lucida Console" w:hAnsi="Lucida Console" w:cs="Lucida Console"/>
+          <w:sz w:val="18"/>
+          <w:szCs w:val="18"/>
+        </w:rPr>
+        <w:t>\\node_modules',</w:t>
       </w:r>
     </w:p>
     <w:p>
@@ -4494,7 +5898,25 @@
           <w:sz w:val="18"/>
           <w:szCs w:val="18"/>
         </w:rPr>
-        <w:t xml:space="preserve">      'E:\\node_modules'</w:t>
+        <w:t xml:space="preserve">      'E</w:t>
+      </w:r>
+      <w:proofErr w:type="gramStart"/>
+      <w:r>
+        <w:rPr>
+          <w:rFonts w:ascii="Lucida Console" w:hAnsi="Lucida Console" w:cs="Lucida Console"/>
+          <w:sz w:val="18"/>
+          <w:szCs w:val="18"/>
+        </w:rPr>
+        <w:t>:\</w:t>
+      </w:r>
+      <w:proofErr w:type="gramEnd"/>
+      <w:r>
+        <w:rPr>
+          <w:rFonts w:ascii="Lucida Console" w:hAnsi="Lucida Console" w:cs="Lucida Console"/>
+          <w:sz w:val="18"/>
+          <w:szCs w:val="18"/>
+        </w:rPr>
+        <w:t>\node_modules'</w:t>
       </w:r>
     </w:p>
     <w:p>
@@ -4557,7 +5979,61 @@
           <w:sz w:val="18"/>
           <w:szCs w:val="18"/>
         </w:rPr>
-        <w:t xml:space="preserve">  filename: 'E:\\Angelughhh\\EJS\\ToDo List\\date.js',</w:t>
+        <w:t xml:space="preserve">  </w:t>
+      </w:r>
+      <w:proofErr w:type="gramStart"/>
+      <w:r>
+        <w:rPr>
+          <w:rFonts w:ascii="Lucida Console" w:hAnsi="Lucida Console" w:cs="Lucida Console"/>
+          <w:sz w:val="18"/>
+          <w:szCs w:val="18"/>
+        </w:rPr>
+        <w:t>filename</w:t>
+      </w:r>
+      <w:proofErr w:type="gramEnd"/>
+      <w:r>
+        <w:rPr>
+          <w:rFonts w:ascii="Lucida Console" w:hAnsi="Lucida Console" w:cs="Lucida Console"/>
+          <w:sz w:val="18"/>
+          <w:szCs w:val="18"/>
+        </w:rPr>
+        <w:t>: 'E:\\</w:t>
+      </w:r>
+      <w:proofErr w:type="spellStart"/>
+      <w:r>
+        <w:rPr>
+          <w:rFonts w:ascii="Lucida Console" w:hAnsi="Lucida Console" w:cs="Lucida Console"/>
+          <w:sz w:val="18"/>
+          <w:szCs w:val="18"/>
+        </w:rPr>
+        <w:t>Angelughhh</w:t>
+      </w:r>
+      <w:proofErr w:type="spellEnd"/>
+      <w:r>
+        <w:rPr>
+          <w:rFonts w:ascii="Lucida Console" w:hAnsi="Lucida Console" w:cs="Lucida Console"/>
+          <w:sz w:val="18"/>
+          <w:szCs w:val="18"/>
+        </w:rPr>
+        <w:t>\\EJS\\</w:t>
+      </w:r>
+      <w:proofErr w:type="spellStart"/>
+      <w:r>
+        <w:rPr>
+          <w:rFonts w:ascii="Lucida Console" w:hAnsi="Lucida Console" w:cs="Lucida Console"/>
+          <w:sz w:val="18"/>
+          <w:szCs w:val="18"/>
+        </w:rPr>
+        <w:t>ToDo</w:t>
+      </w:r>
+      <w:proofErr w:type="spellEnd"/>
+      <w:r>
+        <w:rPr>
+          <w:rFonts w:ascii="Lucida Console" w:hAnsi="Lucida Console" w:cs="Lucida Console"/>
+          <w:sz w:val="18"/>
+          <w:szCs w:val="18"/>
+        </w:rPr>
+        <w:t xml:space="preserve"> List\\date.js',</w:t>
       </w:r>
     </w:p>
     <w:p>
@@ -4578,7 +6054,25 @@
           <w:sz w:val="18"/>
           <w:szCs w:val="18"/>
         </w:rPr>
-        <w:t xml:space="preserve">  loaded: false,</w:t>
+        <w:t xml:space="preserve">  </w:t>
+      </w:r>
+      <w:proofErr w:type="gramStart"/>
+      <w:r>
+        <w:rPr>
+          <w:rFonts w:ascii="Lucida Console" w:hAnsi="Lucida Console" w:cs="Lucida Console"/>
+          <w:sz w:val="18"/>
+          <w:szCs w:val="18"/>
+        </w:rPr>
+        <w:t>loaded</w:t>
+      </w:r>
+      <w:proofErr w:type="gramEnd"/>
+      <w:r>
+        <w:rPr>
+          <w:rFonts w:ascii="Lucida Console" w:hAnsi="Lucida Console" w:cs="Lucida Console"/>
+          <w:sz w:val="18"/>
+          <w:szCs w:val="18"/>
+        </w:rPr>
+        <w:t>: false,</w:t>
       </w:r>
     </w:p>
     <w:p>
@@ -4599,7 +6093,25 @@
           <w:sz w:val="18"/>
           <w:szCs w:val="18"/>
         </w:rPr>
-        <w:t xml:space="preserve">  children: [],</w:t>
+        <w:t xml:space="preserve">  </w:t>
+      </w:r>
+      <w:proofErr w:type="gramStart"/>
+      <w:r>
+        <w:rPr>
+          <w:rFonts w:ascii="Lucida Console" w:hAnsi="Lucida Console" w:cs="Lucida Console"/>
+          <w:sz w:val="18"/>
+          <w:szCs w:val="18"/>
+        </w:rPr>
+        <w:t>children</w:t>
+      </w:r>
+      <w:proofErr w:type="gramEnd"/>
+      <w:r>
+        <w:rPr>
+          <w:rFonts w:ascii="Lucida Console" w:hAnsi="Lucida Console" w:cs="Lucida Console"/>
+          <w:sz w:val="18"/>
+          <w:szCs w:val="18"/>
+        </w:rPr>
+        <w:t>: [],</w:t>
       </w:r>
     </w:p>
     <w:p>
@@ -4620,7 +6132,25 @@
           <w:sz w:val="18"/>
           <w:szCs w:val="18"/>
         </w:rPr>
-        <w:t xml:space="preserve">  paths: [</w:t>
+        <w:t xml:space="preserve">  </w:t>
+      </w:r>
+      <w:proofErr w:type="gramStart"/>
+      <w:r>
+        <w:rPr>
+          <w:rFonts w:ascii="Lucida Console" w:hAnsi="Lucida Console" w:cs="Lucida Console"/>
+          <w:sz w:val="18"/>
+          <w:szCs w:val="18"/>
+        </w:rPr>
+        <w:t>paths</w:t>
+      </w:r>
+      <w:proofErr w:type="gramEnd"/>
+      <w:r>
+        <w:rPr>
+          <w:rFonts w:ascii="Lucida Console" w:hAnsi="Lucida Console" w:cs="Lucida Console"/>
+          <w:sz w:val="18"/>
+          <w:szCs w:val="18"/>
+        </w:rPr>
+        <w:t>: [</w:t>
       </w:r>
     </w:p>
     <w:p>
@@ -4641,7 +6171,61 @@
           <w:sz w:val="18"/>
           <w:szCs w:val="18"/>
         </w:rPr>
-        <w:t xml:space="preserve">    'E:\\Angelughhh\\EJS\\ToDo List\\node_modules',</w:t>
+        <w:t xml:space="preserve">    'E</w:t>
+      </w:r>
+      <w:proofErr w:type="gramStart"/>
+      <w:r>
+        <w:rPr>
+          <w:rFonts w:ascii="Lucida Console" w:hAnsi="Lucida Console" w:cs="Lucida Console"/>
+          <w:sz w:val="18"/>
+          <w:szCs w:val="18"/>
+        </w:rPr>
+        <w:t>:\</w:t>
+      </w:r>
+      <w:proofErr w:type="gramEnd"/>
+      <w:r>
+        <w:rPr>
+          <w:rFonts w:ascii="Lucida Console" w:hAnsi="Lucida Console" w:cs="Lucida Console"/>
+          <w:sz w:val="18"/>
+          <w:szCs w:val="18"/>
+        </w:rPr>
+        <w:t>\</w:t>
+      </w:r>
+      <w:proofErr w:type="spellStart"/>
+      <w:r>
+        <w:rPr>
+          <w:rFonts w:ascii="Lucida Console" w:hAnsi="Lucida Console" w:cs="Lucida Console"/>
+          <w:sz w:val="18"/>
+          <w:szCs w:val="18"/>
+        </w:rPr>
+        <w:t>Angelughhh</w:t>
+      </w:r>
+      <w:proofErr w:type="spellEnd"/>
+      <w:r>
+        <w:rPr>
+          <w:rFonts w:ascii="Lucida Console" w:hAnsi="Lucida Console" w:cs="Lucida Console"/>
+          <w:sz w:val="18"/>
+          <w:szCs w:val="18"/>
+        </w:rPr>
+        <w:t>\\EJS\\</w:t>
+      </w:r>
+      <w:proofErr w:type="spellStart"/>
+      <w:r>
+        <w:rPr>
+          <w:rFonts w:ascii="Lucida Console" w:hAnsi="Lucida Console" w:cs="Lucida Console"/>
+          <w:sz w:val="18"/>
+          <w:szCs w:val="18"/>
+        </w:rPr>
+        <w:t>ToDo</w:t>
+      </w:r>
+      <w:proofErr w:type="spellEnd"/>
+      <w:r>
+        <w:rPr>
+          <w:rFonts w:ascii="Lucida Console" w:hAnsi="Lucida Console" w:cs="Lucida Console"/>
+          <w:sz w:val="18"/>
+          <w:szCs w:val="18"/>
+        </w:rPr>
+        <w:t xml:space="preserve"> List\\node_modules',</w:t>
       </w:r>
     </w:p>
     <w:p>
@@ -4662,7 +6246,43 @@
           <w:sz w:val="18"/>
           <w:szCs w:val="18"/>
         </w:rPr>
-        <w:t xml:space="preserve">    'E:\\Angelughhh\\EJS\\node_modules',</w:t>
+        <w:t xml:space="preserve">    'E</w:t>
+      </w:r>
+      <w:proofErr w:type="gramStart"/>
+      <w:r>
+        <w:rPr>
+          <w:rFonts w:ascii="Lucida Console" w:hAnsi="Lucida Console" w:cs="Lucida Console"/>
+          <w:sz w:val="18"/>
+          <w:szCs w:val="18"/>
+        </w:rPr>
+        <w:t>:\</w:t>
+      </w:r>
+      <w:proofErr w:type="gramEnd"/>
+      <w:r>
+        <w:rPr>
+          <w:rFonts w:ascii="Lucida Console" w:hAnsi="Lucida Console" w:cs="Lucida Console"/>
+          <w:sz w:val="18"/>
+          <w:szCs w:val="18"/>
+        </w:rPr>
+        <w:t>\</w:t>
+      </w:r>
+      <w:proofErr w:type="spellStart"/>
+      <w:r>
+        <w:rPr>
+          <w:rFonts w:ascii="Lucida Console" w:hAnsi="Lucida Console" w:cs="Lucida Console"/>
+          <w:sz w:val="18"/>
+          <w:szCs w:val="18"/>
+        </w:rPr>
+        <w:t>Angelughhh</w:t>
+      </w:r>
+      <w:proofErr w:type="spellEnd"/>
+      <w:r>
+        <w:rPr>
+          <w:rFonts w:ascii="Lucida Console" w:hAnsi="Lucida Console" w:cs="Lucida Console"/>
+          <w:sz w:val="18"/>
+          <w:szCs w:val="18"/>
+        </w:rPr>
+        <w:t>\\EJS\\node_modules',</w:t>
       </w:r>
     </w:p>
     <w:p>
@@ -4683,7 +6303,43 @@
           <w:sz w:val="18"/>
           <w:szCs w:val="18"/>
         </w:rPr>
-        <w:t xml:space="preserve">    'E:\\Angelughhh\\node_modules',</w:t>
+        <w:t xml:space="preserve">    'E</w:t>
+      </w:r>
+      <w:proofErr w:type="gramStart"/>
+      <w:r>
+        <w:rPr>
+          <w:rFonts w:ascii="Lucida Console" w:hAnsi="Lucida Console" w:cs="Lucida Console"/>
+          <w:sz w:val="18"/>
+          <w:szCs w:val="18"/>
+        </w:rPr>
+        <w:t>:\</w:t>
+      </w:r>
+      <w:proofErr w:type="gramEnd"/>
+      <w:r>
+        <w:rPr>
+          <w:rFonts w:ascii="Lucida Console" w:hAnsi="Lucida Console" w:cs="Lucida Console"/>
+          <w:sz w:val="18"/>
+          <w:szCs w:val="18"/>
+        </w:rPr>
+        <w:t>\</w:t>
+      </w:r>
+      <w:proofErr w:type="spellStart"/>
+      <w:r>
+        <w:rPr>
+          <w:rFonts w:ascii="Lucida Console" w:hAnsi="Lucida Console" w:cs="Lucida Console"/>
+          <w:sz w:val="18"/>
+          <w:szCs w:val="18"/>
+        </w:rPr>
+        <w:t>Angelughhh</w:t>
+      </w:r>
+      <w:proofErr w:type="spellEnd"/>
+      <w:r>
+        <w:rPr>
+          <w:rFonts w:ascii="Lucida Console" w:hAnsi="Lucida Console" w:cs="Lucida Console"/>
+          <w:sz w:val="18"/>
+          <w:szCs w:val="18"/>
+        </w:rPr>
+        <w:t>\\node_modules',</w:t>
       </w:r>
     </w:p>
     <w:p>
@@ -4704,7 +6360,25 @@
           <w:sz w:val="18"/>
           <w:szCs w:val="18"/>
         </w:rPr>
-        <w:t xml:space="preserve">    'E:\\node_modules'</w:t>
+        <w:t xml:space="preserve">    'E</w:t>
+      </w:r>
+      <w:proofErr w:type="gramStart"/>
+      <w:r>
+        <w:rPr>
+          <w:rFonts w:ascii="Lucida Console" w:hAnsi="Lucida Console" w:cs="Lucida Console"/>
+          <w:sz w:val="18"/>
+          <w:szCs w:val="18"/>
+        </w:rPr>
+        <w:t>:\</w:t>
+      </w:r>
+      <w:proofErr w:type="gramEnd"/>
+      <w:r>
+        <w:rPr>
+          <w:rFonts w:ascii="Lucida Console" w:hAnsi="Lucida Console" w:cs="Lucida Console"/>
+          <w:sz w:val="18"/>
+          <w:szCs w:val="18"/>
+        </w:rPr>
+        <w:t>\node_modules'</w:t>
       </w:r>
     </w:p>
     <w:p>
@@ -4829,6 +6503,7 @@
           <w:szCs w:val="20"/>
         </w:rPr>
       </w:pPr>
+      <w:proofErr w:type="spellStart"/>
       <w:r>
         <w:rPr>
           <w:rFonts w:ascii="Courier New" w:hAnsi="Courier New" w:cs="Courier New"/>
@@ -4837,6 +6512,7 @@
         </w:rPr>
         <w:t>Module.Exports</w:t>
       </w:r>
+      <w:proofErr w:type="spellEnd"/>
     </w:p>
     <w:p>
       <w:pPr>
@@ -4886,6 +6562,7 @@
           <w:szCs w:val="17"/>
         </w:rPr>
       </w:pPr>
+      <w:proofErr w:type="spellStart"/>
       <w:r>
         <w:rPr>
           <w:rFonts w:ascii="Consolas" w:hAnsi="Consolas"/>
@@ -4895,6 +6572,7 @@
         </w:rPr>
         <w:t>const</w:t>
       </w:r>
+      <w:proofErr w:type="spellEnd"/>
       <w:r>
         <w:rPr>
           <w:rFonts w:ascii="Consolas" w:hAnsi="Consolas"/>
@@ -4920,7 +6598,27 @@
           <w:sz w:val="17"/>
           <w:szCs w:val="17"/>
         </w:rPr>
-        <w:t>(__dirname + </w:t>
+        <w:t>(__</w:t>
+      </w:r>
+      <w:proofErr w:type="spellStart"/>
+      <w:r>
+        <w:rPr>
+          <w:rFonts w:ascii="Consolas" w:hAnsi="Consolas"/>
+          <w:color w:val="FFFFFF"/>
+          <w:sz w:val="17"/>
+          <w:szCs w:val="17"/>
+        </w:rPr>
+        <w:t>dirname</w:t>
+      </w:r>
+      <w:proofErr w:type="spellEnd"/>
+      <w:r>
+        <w:rPr>
+          <w:rFonts w:ascii="Consolas" w:hAnsi="Consolas"/>
+          <w:color w:val="FFFFFF"/>
+          <w:sz w:val="17"/>
+          <w:szCs w:val="17"/>
+        </w:rPr>
+        <w:t> + </w:t>
       </w:r>
       <w:r>
         <w:rPr>
@@ -5020,6 +6718,7 @@
           <w:szCs w:val="20"/>
         </w:rPr>
       </w:pPr>
+      <w:proofErr w:type="gramStart"/>
       <w:r>
         <w:rPr>
           <w:rFonts w:ascii="Courier New" w:hAnsi="Courier New" w:cs="Courier New"/>
@@ -5027,7 +6726,17 @@
           <w:sz w:val="20"/>
           <w:szCs w:val="20"/>
         </w:rPr>
-        <w:t xml:space="preserve">date.js </w:t>
+        <w:t>date.js</w:t>
+      </w:r>
+      <w:proofErr w:type="gramEnd"/>
+      <w:r>
+        <w:rPr>
+          <w:rFonts w:ascii="Courier New" w:hAnsi="Courier New" w:cs="Courier New"/>
+          <w:b/>
+          <w:sz w:val="20"/>
+          <w:szCs w:val="20"/>
+        </w:rPr>
+        <w:t xml:space="preserve"> </w:t>
       </w:r>
       <w:r>
         <w:rPr>
@@ -5092,7 +6801,27 @@
           <w:sz w:val="20"/>
           <w:szCs w:val="20"/>
         </w:rPr>
-        <w:t xml:space="preserve">__dirname </w:t>
+        <w:t>__</w:t>
+      </w:r>
+      <w:proofErr w:type="spellStart"/>
+      <w:r>
+        <w:rPr>
+          <w:rFonts w:ascii="Courier New" w:hAnsi="Courier New" w:cs="Courier New"/>
+          <w:i/>
+          <w:sz w:val="20"/>
+          <w:szCs w:val="20"/>
+        </w:rPr>
+        <w:t>dirname</w:t>
+      </w:r>
+      <w:proofErr w:type="spellEnd"/>
+      <w:r>
+        <w:rPr>
+          <w:rFonts w:ascii="Courier New" w:hAnsi="Courier New" w:cs="Courier New"/>
+          <w:i/>
+          <w:sz w:val="20"/>
+          <w:szCs w:val="20"/>
+        </w:rPr>
+        <w:t xml:space="preserve"> </w:t>
       </w:r>
       <w:r>
         <w:rPr>
@@ -5152,7 +6881,25 @@
           <w:sz w:val="20"/>
           <w:szCs w:val="20"/>
         </w:rPr>
-        <w:t>and bind it to const "</w:t>
+        <w:t xml:space="preserve">and bind it to </w:t>
+      </w:r>
+      <w:proofErr w:type="spellStart"/>
+      <w:r>
+        <w:rPr>
+          <w:rFonts w:ascii="Courier New" w:hAnsi="Courier New" w:cs="Courier New"/>
+          <w:sz w:val="20"/>
+          <w:szCs w:val="20"/>
+        </w:rPr>
+        <w:t>const</w:t>
+      </w:r>
+      <w:proofErr w:type="spellEnd"/>
+      <w:r>
+        <w:rPr>
+          <w:rFonts w:ascii="Courier New" w:hAnsi="Courier New" w:cs="Courier New"/>
+          <w:sz w:val="20"/>
+          <w:szCs w:val="20"/>
+        </w:rPr>
+        <w:t xml:space="preserve"> "</w:t>
       </w:r>
       <w:r>
         <w:rPr>
@@ -5245,7 +6992,6 @@
           <w:sz w:val="20"/>
           <w:szCs w:val="20"/>
         </w:rPr>
-        <w:lastRenderedPageBreak/>
         <w:t>File: day.js</w:t>
       </w:r>
     </w:p>
@@ -5271,6 +7017,7 @@
           <w:szCs w:val="17"/>
         </w:rPr>
       </w:pPr>
+      <w:proofErr w:type="spellStart"/>
       <w:r>
         <w:rPr>
           <w:rFonts w:ascii="Consolas" w:hAnsi="Consolas"/>
@@ -5287,7 +7034,37 @@
           <w:sz w:val="17"/>
           <w:szCs w:val="17"/>
         </w:rPr>
-        <w:t>.exports = getDate;</w:t>
+        <w:t>.exports</w:t>
+      </w:r>
+      <w:proofErr w:type="spellEnd"/>
+      <w:r>
+        <w:rPr>
+          <w:rFonts w:ascii="Consolas" w:hAnsi="Consolas"/>
+          <w:color w:val="FFFFFF"/>
+          <w:sz w:val="17"/>
+          <w:szCs w:val="17"/>
+        </w:rPr>
+        <w:t xml:space="preserve"> = </w:t>
+      </w:r>
+      <w:proofErr w:type="spellStart"/>
+      <w:r>
+        <w:rPr>
+          <w:rFonts w:ascii="Consolas" w:hAnsi="Consolas"/>
+          <w:color w:val="FFFFFF"/>
+          <w:sz w:val="17"/>
+          <w:szCs w:val="17"/>
+        </w:rPr>
+        <w:t>getDate</w:t>
+      </w:r>
+      <w:proofErr w:type="spellEnd"/>
+      <w:r>
+        <w:rPr>
+          <w:rFonts w:ascii="Consolas" w:hAnsi="Consolas"/>
+          <w:color w:val="FFFFFF"/>
+          <w:sz w:val="17"/>
+          <w:szCs w:val="17"/>
+        </w:rPr>
+        <w:t>;</w:t>
       </w:r>
     </w:p>
     <w:p>
@@ -5410,7 +7187,27 @@
           <w:sz w:val="17"/>
           <w:szCs w:val="17"/>
         </w:rPr>
-        <w:t xml:space="preserve"> getDate() {</w:t>
+        <w:t xml:space="preserve"> </w:t>
+      </w:r>
+      <w:proofErr w:type="spellStart"/>
+      <w:r>
+        <w:rPr>
+          <w:rFonts w:ascii="Consolas" w:hAnsi="Consolas"/>
+          <w:color w:val="FFFFFF"/>
+          <w:sz w:val="17"/>
+          <w:szCs w:val="17"/>
+        </w:rPr>
+        <w:t>getDate</w:t>
+      </w:r>
+      <w:proofErr w:type="spellEnd"/>
+      <w:r>
+        <w:rPr>
+          <w:rFonts w:ascii="Consolas" w:hAnsi="Consolas"/>
+          <w:color w:val="FFFFFF"/>
+          <w:sz w:val="17"/>
+          <w:szCs w:val="17"/>
+        </w:rPr>
+        <w:t>() {</w:t>
       </w:r>
     </w:p>
     <w:p>
@@ -5485,6 +7282,7 @@
         </w:rPr>
         <w:t xml:space="preserve">    </w:t>
       </w:r>
+      <w:proofErr w:type="spellStart"/>
       <w:r>
         <w:rPr>
           <w:rFonts w:ascii="Consolas" w:hAnsi="Consolas"/>
@@ -5494,6 +7292,7 @@
         </w:rPr>
         <w:t>const</w:t>
       </w:r>
+      <w:proofErr w:type="spellEnd"/>
       <w:r>
         <w:rPr>
           <w:rFonts w:ascii="Consolas" w:hAnsi="Consolas"/>
@@ -5601,6 +7400,7 @@
           <w:sz w:val="17"/>
           <w:szCs w:val="17"/>
         </w:rPr>
+        <w:lastRenderedPageBreak/>
         <w:t xml:space="preserve">    </w:t>
       </w:r>
       <w:r>
@@ -5644,6 +7444,7 @@
         </w:rPr>
         <w:t xml:space="preserve">    </w:t>
       </w:r>
+      <w:proofErr w:type="spellStart"/>
       <w:r>
         <w:rPr>
           <w:rFonts w:ascii="Consolas" w:hAnsi="Consolas"/>
@@ -5653,6 +7454,7 @@
         </w:rPr>
         <w:t>const</w:t>
       </w:r>
+      <w:proofErr w:type="spellEnd"/>
       <w:r>
         <w:rPr>
           <w:rFonts w:ascii="Consolas" w:hAnsi="Consolas"/>
@@ -5942,7 +7744,27 @@
           <w:sz w:val="17"/>
           <w:szCs w:val="17"/>
         </w:rPr>
-        <w:t xml:space="preserve"> date.toLocaleDateString(</w:t>
+        <w:t xml:space="preserve"> </w:t>
+      </w:r>
+      <w:proofErr w:type="spellStart"/>
+      <w:r>
+        <w:rPr>
+          <w:rFonts w:ascii="Consolas" w:hAnsi="Consolas"/>
+          <w:color w:val="FFFFFF"/>
+          <w:sz w:val="17"/>
+          <w:szCs w:val="17"/>
+        </w:rPr>
+        <w:t>date.toLocaleDateString</w:t>
+      </w:r>
+      <w:proofErr w:type="spellEnd"/>
+      <w:r>
+        <w:rPr>
+          <w:rFonts w:ascii="Consolas" w:hAnsi="Consolas"/>
+          <w:color w:val="FFFFFF"/>
+          <w:sz w:val="17"/>
+          <w:szCs w:val="17"/>
+        </w:rPr>
+        <w:t>(</w:t>
       </w:r>
       <w:r>
         <w:rPr>
@@ -5951,7 +7773,27 @@
           <w:sz w:val="17"/>
           <w:szCs w:val="17"/>
         </w:rPr>
-        <w:t>"en-US"</w:t>
+        <w:t>"</w:t>
+      </w:r>
+      <w:proofErr w:type="spellStart"/>
+      <w:r>
+        <w:rPr>
+          <w:rFonts w:ascii="Consolas" w:hAnsi="Consolas"/>
+          <w:color w:val="ABE338"/>
+          <w:sz w:val="17"/>
+          <w:szCs w:val="17"/>
+        </w:rPr>
+        <w:t>en</w:t>
+      </w:r>
+      <w:proofErr w:type="spellEnd"/>
+      <w:r>
+        <w:rPr>
+          <w:rFonts w:ascii="Consolas" w:hAnsi="Consolas"/>
+          <w:color w:val="ABE338"/>
+          <w:sz w:val="17"/>
+          <w:szCs w:val="17"/>
+        </w:rPr>
+        <w:t>-US"</w:t>
       </w:r>
       <w:r>
         <w:rPr>
@@ -6126,6 +7968,8 @@
           <w:szCs w:val="20"/>
         </w:rPr>
       </w:pPr>
+      <w:proofErr w:type="spellStart"/>
+      <w:proofErr w:type="gramStart"/>
       <w:r>
         <w:rPr>
           <w:rFonts w:ascii="Courier New" w:hAnsi="Courier New" w:cs="Courier New"/>
@@ -6135,6 +7979,8 @@
         </w:rPr>
         <w:t>getDate</w:t>
       </w:r>
+      <w:proofErr w:type="spellEnd"/>
+      <w:proofErr w:type="gramEnd"/>
       <w:r>
         <w:rPr>
           <w:rFonts w:ascii="Courier New" w:hAnsi="Courier New" w:cs="Courier New"/>
@@ -6188,7 +8034,7 @@
                     </pic:cNvPicPr>
                   </pic:nvPicPr>
                   <pic:blipFill>
-                    <a:blip r:embed="rId16">
+                    <a:blip r:embed="rId17">
                       <a:extLst>
                         <a:ext uri="{28A0092B-C50C-407E-A947-70E740481C1C}">
                           <a14:useLocalDpi xmlns:a14="http://schemas.microsoft.com/office/drawing/2010/main" val="0"/>
@@ -6249,6 +8095,8 @@
           <w:szCs w:val="20"/>
         </w:rPr>
       </w:pPr>
+      <w:proofErr w:type="spellStart"/>
+      <w:proofErr w:type="gramStart"/>
       <w:r>
         <w:rPr>
           <w:rFonts w:ascii="Courier New" w:hAnsi="Courier New" w:cs="Courier New"/>
@@ -6256,7 +8104,18 @@
           <w:sz w:val="20"/>
           <w:szCs w:val="20"/>
         </w:rPr>
-        <w:t xml:space="preserve">module.exports </w:t>
+        <w:t>module.exports</w:t>
+      </w:r>
+      <w:proofErr w:type="spellEnd"/>
+      <w:proofErr w:type="gramEnd"/>
+      <w:r>
+        <w:rPr>
+          <w:rFonts w:ascii="Courier New" w:hAnsi="Courier New" w:cs="Courier New"/>
+          <w:b/>
+          <w:sz w:val="20"/>
+          <w:szCs w:val="20"/>
+        </w:rPr>
+        <w:t xml:space="preserve"> </w:t>
       </w:r>
       <w:r>
         <w:rPr>
@@ -6312,6 +8171,7 @@
           <w:sz w:val="20"/>
           <w:szCs w:val="20"/>
         </w:rPr>
+        <w:lastRenderedPageBreak/>
         <w:t>Note: If you would only like to configure the content options, but still use the current locale, passing null for the first parameter will cause an error. Use undefined instead.</w:t>
       </w:r>
     </w:p>
@@ -6370,19 +8230,37 @@
           <w:sz w:val="20"/>
           <w:szCs w:val="20"/>
         </w:rPr>
-        <w:t>Pushing to Git returning Error Code 403 fatal: HTTP request failed</w:t>
-      </w:r>
-    </w:p>
-    <w:p>
-      <w:pPr>
-        <w:spacing w:after="0" w:line="240" w:lineRule="auto"/>
-        <w:rPr>
-          <w:rFonts w:ascii="Courier New" w:hAnsi="Courier New" w:cs="Courier New"/>
-          <w:sz w:val="20"/>
-          <w:szCs w:val="20"/>
-        </w:rPr>
-      </w:pPr>
-      <w:hyperlink r:id="rId17" w:history="1">
+        <w:t xml:space="preserve">Pushing to </w:t>
+      </w:r>
+      <w:proofErr w:type="spellStart"/>
+      <w:r>
+        <w:rPr>
+          <w:rFonts w:ascii="Courier New" w:hAnsi="Courier New" w:cs="Courier New"/>
+          <w:sz w:val="20"/>
+          <w:szCs w:val="20"/>
+        </w:rPr>
+        <w:t>Git</w:t>
+      </w:r>
+      <w:proofErr w:type="spellEnd"/>
+      <w:r>
+        <w:rPr>
+          <w:rFonts w:ascii="Courier New" w:hAnsi="Courier New" w:cs="Courier New"/>
+          <w:sz w:val="20"/>
+          <w:szCs w:val="20"/>
+        </w:rPr>
+        <w:t xml:space="preserve"> returning Error Code 403 fatal: HTTP request failed</w:t>
+      </w:r>
+    </w:p>
+    <w:p>
+      <w:pPr>
+        <w:spacing w:after="0" w:line="240" w:lineRule="auto"/>
+        <w:rPr>
+          <w:rFonts w:ascii="Courier New" w:hAnsi="Courier New" w:cs="Courier New"/>
+          <w:sz w:val="20"/>
+          <w:szCs w:val="20"/>
+        </w:rPr>
+      </w:pPr>
+      <w:hyperlink r:id="rId18" w:history="1">
         <w:r>
           <w:rPr>
             <w:rStyle w:val="Hyperlink"/>
@@ -6411,7 +8289,7 @@
           <w:szCs w:val="20"/>
         </w:rPr>
       </w:pPr>
-      <w:hyperlink r:id="rId18" w:history="1">
+      <w:hyperlink r:id="rId19" w:history="1">
         <w:r>
           <w:rPr>
             <w:rStyle w:val="Hyperlink"/>
@@ -6463,7 +8341,7 @@
                     <pic:cNvPicPr/>
                   </pic:nvPicPr>
                   <pic:blipFill>
-                    <a:blip r:embed="rId19"/>
+                    <a:blip r:embed="rId20"/>
                     <a:stretch>
                       <a:fillRect/>
                     </a:stretch>
@@ -6593,8 +8471,6 @@
           <w:szCs w:val="20"/>
         </w:rPr>
       </w:pPr>
-      <w:bookmarkStart w:id="0" w:name="_GoBack"/>
-      <w:bookmarkEnd w:id="0"/>
     </w:p>
     <w:p>
       <w:pPr>
@@ -7239,7 +9115,7 @@
       <w:lvlText w:val="%1."/>
       <w:lvlJc w:val="left"/>
       <w:pPr>
-        <w:ind w:left="720" w:hanging="360"/>
+        <w:ind w:left="360" w:hanging="360"/>
       </w:pPr>
       <w:rPr>
         <w:rFonts w:hint="default"/>
@@ -7251,7 +9127,7 @@
       <w:lvlText w:val="%2."/>
       <w:lvlJc w:val="left"/>
       <w:pPr>
-        <w:ind w:left="1440" w:hanging="360"/>
+        <w:ind w:left="1080" w:hanging="360"/>
       </w:pPr>
     </w:lvl>
     <w:lvl w:ilvl="2" w:tplc="0409001B" w:tentative="1">
@@ -7260,7 +9136,7 @@
       <w:lvlText w:val="%3."/>
       <w:lvlJc w:val="right"/>
       <w:pPr>
-        <w:ind w:left="2160" w:hanging="180"/>
+        <w:ind w:left="1800" w:hanging="180"/>
       </w:pPr>
     </w:lvl>
     <w:lvl w:ilvl="3" w:tplc="0409000F" w:tentative="1">
@@ -7269,7 +9145,7 @@
       <w:lvlText w:val="%4."/>
       <w:lvlJc w:val="left"/>
       <w:pPr>
-        <w:ind w:left="2880" w:hanging="360"/>
+        <w:ind w:left="2520" w:hanging="360"/>
       </w:pPr>
     </w:lvl>
     <w:lvl w:ilvl="4" w:tplc="04090019" w:tentative="1">
@@ -7278,7 +9154,7 @@
       <w:lvlText w:val="%5."/>
       <w:lvlJc w:val="left"/>
       <w:pPr>
-        <w:ind w:left="3600" w:hanging="360"/>
+        <w:ind w:left="3240" w:hanging="360"/>
       </w:pPr>
     </w:lvl>
     <w:lvl w:ilvl="5" w:tplc="0409001B" w:tentative="1">
@@ -7287,7 +9163,7 @@
       <w:lvlText w:val="%6."/>
       <w:lvlJc w:val="right"/>
       <w:pPr>
-        <w:ind w:left="4320" w:hanging="180"/>
+        <w:ind w:left="3960" w:hanging="180"/>
       </w:pPr>
     </w:lvl>
     <w:lvl w:ilvl="6" w:tplc="0409000F" w:tentative="1">
@@ -7296,7 +9172,7 @@
       <w:lvlText w:val="%7."/>
       <w:lvlJc w:val="left"/>
       <w:pPr>
-        <w:ind w:left="5040" w:hanging="360"/>
+        <w:ind w:left="4680" w:hanging="360"/>
       </w:pPr>
     </w:lvl>
     <w:lvl w:ilvl="7" w:tplc="04090019" w:tentative="1">
@@ -7305,7 +9181,7 @@
       <w:lvlText w:val="%8."/>
       <w:lvlJc w:val="left"/>
       <w:pPr>
-        <w:ind w:left="5760" w:hanging="360"/>
+        <w:ind w:left="5400" w:hanging="360"/>
       </w:pPr>
     </w:lvl>
     <w:lvl w:ilvl="8" w:tplc="0409001B" w:tentative="1">
@@ -7314,7 +9190,7 @@
       <w:lvlText w:val="%9."/>
       <w:lvlJc w:val="right"/>
       <w:pPr>
-        <w:ind w:left="6480" w:hanging="180"/>
+        <w:ind w:left="6120" w:hanging="180"/>
       </w:pPr>
     </w:lvl>
   </w:abstractNum>
@@ -8675,6 +10551,22 @@
       <w:szCs w:val="20"/>
     </w:rPr>
   </w:style>
+  <w:style w:type="paragraph" w:styleId="NormalWeb">
+    <w:name w:val="Normal (Web)"/>
+    <w:basedOn w:val="Normal"/>
+    <w:uiPriority w:val="99"/>
+    <w:semiHidden/>
+    <w:unhideWhenUsed/>
+    <w:rsid w:val="008906B6"/>
+    <w:pPr>
+      <w:spacing w:before="100" w:beforeAutospacing="1" w:after="100" w:afterAutospacing="1" w:line="240" w:lineRule="auto"/>
+    </w:pPr>
+    <w:rPr>
+      <w:rFonts w:ascii="Times New Roman" w:eastAsiaTheme="minorEastAsia" w:hAnsi="Times New Roman" w:cs="Times New Roman"/>
+      <w:sz w:val="24"/>
+      <w:szCs w:val="24"/>
+    </w:rPr>
+  </w:style>
 </w:styles>
 </file>
 
@@ -8937,4 +10829,22 @@
     </a:ext>
   </a:extLst>
 </a:theme>
+</file>
+
+<file path=word/webextensions/taskpanes.xml><?xml version="1.0" encoding="utf-8"?>
+<wetp:taskpanes xmlns:wetp="http://schemas.microsoft.com/office/webextensions/taskpanes/2010/11">
+  <wetp:taskpane dockstate="right" visibility="1" width="437" row="0">
+    <wetp:webextensionref xmlns:r="http://schemas.openxmlformats.org/officeDocument/2006/relationships" r:id="rId1"/>
+  </wetp:taskpane>
+</wetp:taskpanes>
+</file>
+
+<file path=word/webextensions/webextension1.xml><?xml version="1.0" encoding="utf-8"?>
+<we:webextension xmlns:we="http://schemas.microsoft.com/office/webextensions/webextension/2010/11" id="{9C6DD7B7-3BA5-4B3F-A4C6-6F350091327E}">
+  <we:reference id="wa104382008" version="1.1.0.0" store="en-US" storeType="OMEX"/>
+  <we:alternateReferences/>
+  <we:properties/>
+  <we:bindings/>
+  <we:snapshot xmlns:r="http://schemas.openxmlformats.org/officeDocument/2006/relationships"/>
+</we:webextension>
 </file>
</xml_diff>